<commit_message>
SQL login uit pom en in aparte file, tomcat poort naar 8081, gedeeltelijke documentatie.
</commit_message>
<xml_diff>
--- a/Notities.docx
+++ b/Notities.docx
@@ -5,59 +5,386 @@
     <w:p>
       <w:pPr>
         <w:pStyle w:val="Kop1"/>
-        <w:rPr>
-          <w:lang w:val="en-US"/>
-        </w:rPr>
       </w:pPr>
-      <w:proofErr w:type="spellStart"/>
-      <w:r>
-        <w:rPr>
-          <w:lang w:val="en-US"/>
-        </w:rPr>
-        <w:t>Notities</w:t>
-      </w:r>
-      <w:proofErr w:type="spellEnd"/>
-      <w:r>
-        <w:rPr>
-          <w:lang w:val="en-US"/>
-        </w:rPr>
-        <w:t>/</w:t>
-      </w:r>
-      <w:proofErr w:type="spellStart"/>
-      <w:r>
-        <w:rPr>
-          <w:lang w:val="en-US"/>
-        </w:rPr>
-        <w:t>waarschuwingen</w:t>
-      </w:r>
-      <w:proofErr w:type="spellEnd"/>
+      <w:r>
+        <w:t>Installatie</w:t>
+      </w:r>
     </w:p>
     <w:p>
       <w:pPr>
         <w:pStyle w:val="Kop2"/>
-        <w:rPr>
-          <w:lang w:val="en-US"/>
-        </w:rPr>
       </w:pPr>
       <w:proofErr w:type="spellStart"/>
       <w:r>
-        <w:rPr>
-          <w:lang w:val="en-US"/>
-        </w:rPr>
-        <w:t>Integratie</w:t>
-      </w:r>
-      <w:proofErr w:type="spellEnd"/>
-      <w:r>
-        <w:rPr>
-          <w:lang w:val="en-US"/>
-        </w:rPr>
-        <w:t xml:space="preserve"> Tomcat server and SQL test </w:t>
-      </w:r>
-      <w:r>
-        <w:rPr>
-          <w:lang w:val="en-US"/>
-        </w:rPr>
-        <w:t>DB</w:t>
+        <w:t>Maven</w:t>
+      </w:r>
+      <w:proofErr w:type="spellEnd"/>
+    </w:p>
+    <w:p>
+      <w:hyperlink r:id="rId5" w:history="1">
+        <w:r>
+          <w:rPr>
+            <w:rStyle w:val="Hyperlink"/>
+          </w:rPr>
+          <w:t>http://maven.apache.org/download.cgi</w:t>
+        </w:r>
+      </w:hyperlink>
+    </w:p>
+    <w:p>
+      <w:r>
+        <w:t xml:space="preserve">Versie 3.1.1 is aangeraden. </w:t>
+      </w:r>
+      <w:proofErr w:type="spellStart"/>
+      <w:r>
+        <w:t>Dowload</w:t>
+      </w:r>
+      <w:proofErr w:type="spellEnd"/>
+      <w:r>
+        <w:t xml:space="preserve"> de </w:t>
+      </w:r>
+      <w:proofErr w:type="spellStart"/>
+      <w:r>
+        <w:t>binary</w:t>
+      </w:r>
+      <w:proofErr w:type="spellEnd"/>
+      <w:r>
+        <w:t xml:space="preserve"> zip en kopieer de content van de folder die daar in zit naar </w:t>
+      </w:r>
+      <w:r>
+        <w:t xml:space="preserve">een nieuwe folder </w:t>
+      </w:r>
+      <w:r>
+        <w:t>C:\Program Files\</w:t>
+      </w:r>
+      <w:proofErr w:type="spellStart"/>
+      <w:r>
+        <w:t>Maven</w:t>
+      </w:r>
+      <w:proofErr w:type="spellEnd"/>
+      <w:r>
+        <w:t xml:space="preserve">. </w:t>
+      </w:r>
+    </w:p>
+    <w:p>
+      <w:pPr>
+        <w:pStyle w:val="Kop2"/>
+      </w:pPr>
+      <w:proofErr w:type="spellStart"/>
+      <w:r>
+        <w:t>MySQL</w:t>
+      </w:r>
+      <w:proofErr w:type="spellEnd"/>
+    </w:p>
+    <w:p>
+      <w:hyperlink r:id="rId6" w:history="1">
+        <w:r>
+          <w:rPr>
+            <w:rStyle w:val="Hyperlink"/>
+          </w:rPr>
+          <w:t>http://dev.mysql.com/downloads/mysql/</w:t>
+        </w:r>
+      </w:hyperlink>
+    </w:p>
+    <w:p>
+      <w:r>
+        <w:t xml:space="preserve">Volg de wizard met de volgende opties: complete </w:t>
+      </w:r>
+      <w:proofErr w:type="spellStart"/>
+      <w:r>
+        <w:t>install</w:t>
+      </w:r>
+      <w:proofErr w:type="spellEnd"/>
+      <w:r>
+        <w:t>, ‘</w:t>
+      </w:r>
+      <w:proofErr w:type="spellStart"/>
+      <w:r>
+        <w:t>launch</w:t>
+      </w:r>
+      <w:proofErr w:type="spellEnd"/>
+      <w:r>
+        <w:t xml:space="preserve"> </w:t>
+      </w:r>
+      <w:proofErr w:type="spellStart"/>
+      <w:r>
+        <w:t>configuration</w:t>
+      </w:r>
+      <w:proofErr w:type="spellEnd"/>
+      <w:r>
+        <w:t>’ R en gebruikersnaam/paswoord zijn “root” en “</w:t>
+      </w:r>
+      <w:proofErr w:type="spellStart"/>
+      <w:r>
+        <w:t>vdab</w:t>
+      </w:r>
+      <w:proofErr w:type="spellEnd"/>
+      <w:r>
+        <w:t>”.</w:t>
+      </w:r>
+      <w:r>
+        <w:t xml:space="preserve"> Er zijn extra GUI t </w:t>
+      </w:r>
+      <w:proofErr w:type="spellStart"/>
+      <w:r>
+        <w:t>ools</w:t>
+      </w:r>
+      <w:proofErr w:type="spellEnd"/>
+      <w:r>
+        <w:t xml:space="preserve"> beschikbaar die gebruikt worden in de SQL cursus en die hier mogelijk nuttig zijn</w:t>
+      </w:r>
+      <w:r>
+        <w:t xml:space="preserve">, zie hiervoor de cursus </w:t>
+      </w:r>
+      <w:proofErr w:type="spellStart"/>
+      <w:r>
+        <w:t>MySQL</w:t>
+      </w:r>
+      <w:proofErr w:type="spellEnd"/>
+      <w:r>
+        <w:t xml:space="preserve"> pagina 9.</w:t>
+      </w:r>
+    </w:p>
+    <w:p>
+      <w:pPr>
+        <w:pStyle w:val="Kop2"/>
+      </w:pPr>
+      <w:proofErr w:type="spellStart"/>
+      <w:r>
+        <w:t>Github</w:t>
+      </w:r>
+      <w:proofErr w:type="spellEnd"/>
+    </w:p>
+    <w:p>
+      <w:hyperlink r:id="rId7" w:history="1">
+        <w:r>
+          <w:rPr>
+            <w:rStyle w:val="Hyperlink"/>
+          </w:rPr>
+          <w:t>https://github.com/</w:t>
+        </w:r>
+      </w:hyperlink>
+    </w:p>
+    <w:p>
+      <w:proofErr w:type="spellStart"/>
+      <w:r>
+        <w:t>Github</w:t>
+      </w:r>
+      <w:proofErr w:type="spellEnd"/>
+      <w:r>
+        <w:t xml:space="preserve"> is nodig voor de uitwisseling van veranderingen in de code en alternatief voor een rondgaand USB stickje.  Volg  de gids na registratie voor basic setup, pagina’s 1 en 3: </w:t>
+      </w:r>
+      <w:hyperlink r:id="rId8" w:history="1">
+        <w:r>
+          <w:rPr>
+            <w:rStyle w:val="Hyperlink"/>
+          </w:rPr>
+          <w:t>https://help.github.com/articles/set-up-git</w:t>
+        </w:r>
+      </w:hyperlink>
+      <w:r>
+        <w:t xml:space="preserve"> . Dit laat je toe een </w:t>
+      </w:r>
+      <w:proofErr w:type="spellStart"/>
+      <w:r>
+        <w:t>masterbranch</w:t>
+      </w:r>
+      <w:proofErr w:type="spellEnd"/>
+      <w:r>
+        <w:t xml:space="preserve"> te maken op basis van de </w:t>
+      </w:r>
+      <w:proofErr w:type="spellStart"/>
+      <w:r>
+        <w:t>branch</w:t>
+      </w:r>
+      <w:proofErr w:type="spellEnd"/>
+      <w:r>
+        <w:t xml:space="preserve"> die de docent of medecursist beschikbaar maakt.</w:t>
+      </w:r>
+    </w:p>
+    <w:p>
+      <w:r>
+        <w:t xml:space="preserve">Korte </w:t>
+      </w:r>
+      <w:proofErr w:type="spellStart"/>
+      <w:r>
+        <w:t>howto</w:t>
+      </w:r>
+      <w:proofErr w:type="spellEnd"/>
+      <w:r>
+        <w:t xml:space="preserve">: als je een werkende </w:t>
+      </w:r>
+      <w:proofErr w:type="spellStart"/>
+      <w:r>
+        <w:t>branch</w:t>
+      </w:r>
+      <w:proofErr w:type="spellEnd"/>
+      <w:r>
+        <w:t xml:space="preserve"> hebt en je wijzigingen wilt opslagen, gebruik je eerst “git </w:t>
+      </w:r>
+      <w:proofErr w:type="spellStart"/>
+      <w:r>
+        <w:t>commit</w:t>
+      </w:r>
+      <w:proofErr w:type="spellEnd"/>
+      <w:r>
+        <w:t xml:space="preserve">”, daarna “git push”. </w:t>
+      </w:r>
+      <w:r>
+        <w:t xml:space="preserve">Om veranderingen van anderen bij je code in te voegen gebruik je “git pull </w:t>
+      </w:r>
+    </w:p>
+    <w:p/>
+    <w:p>
+      <w:pPr>
+        <w:pStyle w:val="Kop2"/>
+      </w:pPr>
+      <w:r>
+        <w:t>Systeemvariabelen</w:t>
+      </w:r>
+    </w:p>
+    <w:p>
+      <w:r>
+        <w:t>Open het</w:t>
+      </w:r>
+      <w:r>
+        <w:t xml:space="preserve"> startmenu, klik rechts op “computer” en ga naar de “eigenschappen”. In het </w:t>
+      </w:r>
+      <w:proofErr w:type="spellStart"/>
+      <w:r>
+        <w:t>linkermenu</w:t>
+      </w:r>
+      <w:proofErr w:type="spellEnd"/>
+      <w:r>
+        <w:t xml:space="preserve"> kies je “Geavanceerde instellingen”. Druk op “Omgevingsvariabelen”, hierin voeg je de volgende toe aan systeemvariabelen:</w:t>
+      </w:r>
+    </w:p>
+    <w:p>
+      <w:r>
+        <w:t>“M2_HOME” met “C:\Program Files\</w:t>
+      </w:r>
+      <w:proofErr w:type="spellStart"/>
+      <w:r>
+        <w:t>Maven</w:t>
+      </w:r>
+      <w:proofErr w:type="spellEnd"/>
+      <w:r>
+        <w:t>”, “M2” met “%HOME%\bin”, “JAVA_HOME” met “C:\Program Files\Java\jdk1.7.0_45” (</w:t>
+      </w:r>
+      <w:r>
+        <w:t>versie kan verschillen).</w:t>
+      </w:r>
+      <w:r>
+        <w:t xml:space="preserve"> </w:t>
+      </w:r>
+    </w:p>
+    <w:p>
+      <w:r>
+        <w:t>Daarna dient er ook een wijziging gedaan te worden aan de “</w:t>
+      </w:r>
+      <w:proofErr w:type="spellStart"/>
+      <w:r>
+        <w:t>Path</w:t>
+      </w:r>
+      <w:proofErr w:type="spellEnd"/>
+      <w:r>
+        <w:t>” variabele</w:t>
+      </w:r>
+      <w:r>
+        <w:t>, voeg het volgende toe:</w:t>
+      </w:r>
+    </w:p>
+    <w:p>
+      <w:pPr>
+        <w:rPr>
+          <w:lang w:val="en-US"/>
+        </w:rPr>
+      </w:pPr>
+      <w:r>
+        <w:rPr>
+          <w:lang w:val="en-US"/>
+        </w:rPr>
+        <w:t>“;%M2%; C:\Program Files (x86)\</w:t>
+      </w:r>
+      <w:proofErr w:type="spellStart"/>
+      <w:r>
+        <w:rPr>
+          <w:lang w:val="en-US"/>
+        </w:rPr>
+        <w:t>Git</w:t>
+      </w:r>
+      <w:proofErr w:type="spellEnd"/>
+      <w:r>
+        <w:rPr>
+          <w:lang w:val="en-US"/>
+        </w:rPr>
+        <w:t>;</w:t>
+      </w:r>
+      <w:r>
+        <w:rPr>
+          <w:lang w:val="en-US"/>
+        </w:rPr>
+        <w:t xml:space="preserve"> C:\Program Files (x86)\</w:t>
+      </w:r>
+      <w:proofErr w:type="spellStart"/>
+      <w:r>
+        <w:rPr>
+          <w:lang w:val="en-US"/>
+        </w:rPr>
+        <w:t>Git</w:t>
+      </w:r>
+      <w:proofErr w:type="spellEnd"/>
+      <w:r>
+        <w:rPr>
+          <w:lang w:val="en-US"/>
+        </w:rPr>
+        <w:t>\</w:t>
+      </w:r>
+      <w:proofErr w:type="spellStart"/>
+      <w:r>
+        <w:rPr>
+          <w:lang w:val="en-US"/>
+        </w:rPr>
+        <w:t>cmd</w:t>
+      </w:r>
+      <w:proofErr w:type="spellEnd"/>
+      <w:r>
+        <w:rPr>
+          <w:lang w:val="en-US"/>
+        </w:rPr>
+        <w:t>”</w:t>
+      </w:r>
+    </w:p>
+    <w:p>
+      <w:pPr>
+        <w:pStyle w:val="Kop1"/>
+      </w:pPr>
+      <w:r>
+        <w:lastRenderedPageBreak/>
+        <w:t>Notities/waarschuwingen</w:t>
+      </w:r>
+    </w:p>
+    <w:p>
+      <w:pPr>
+        <w:pStyle w:val="Kop2"/>
+      </w:pPr>
+      <w:r>
+        <w:t xml:space="preserve">Integratie </w:t>
+      </w:r>
+      <w:proofErr w:type="spellStart"/>
+      <w:r>
+        <w:t>Tomcat</w:t>
+      </w:r>
+      <w:proofErr w:type="spellEnd"/>
+      <w:r>
+        <w:t xml:space="preserve"> server </w:t>
+      </w:r>
+      <w:proofErr w:type="spellStart"/>
+      <w:r>
+        <w:t>and</w:t>
+      </w:r>
+      <w:proofErr w:type="spellEnd"/>
+      <w:r>
+        <w:t xml:space="preserve"> SQL test DB</w:t>
       </w:r>
     </w:p>
     <w:p>
@@ -106,89 +433,152 @@
         <w:t>tomcat7-maven-plugin</w:t>
       </w:r>
       <w:r>
-        <w:t xml:space="preserve"> waardoor je geen eigen server moet installeren. De poort in de instelling is 8080, dus slui</w:t>
-      </w:r>
-      <w:r>
-        <w:t xml:space="preserve">t eerst de eigen </w:t>
-      </w:r>
-      <w:proofErr w:type="spellStart"/>
-      <w:r>
-        <w:t>tomcat</w:t>
-      </w:r>
-      <w:proofErr w:type="spellEnd"/>
-      <w:r>
-        <w:t xml:space="preserve"> server OF</w:t>
+        <w:t xml:space="preserve"> waardoor je geen eigen server moet installeren. De poort in de instelling is 808</w:t>
+      </w:r>
+      <w:r>
+        <w:t>1.</w:t>
+      </w:r>
+    </w:p>
+    <w:p>
+      <w:r>
+        <w:t xml:space="preserve">Procedures in het SQL-bestand met testgegevens kunnen niet uitgevoerd worden in SQL zonder bewerking. Dit is door het gebruik van de </w:t>
+      </w:r>
+      <w:proofErr w:type="spellStart"/>
+      <w:r>
+        <w:t>sql-maven-plugin</w:t>
+      </w:r>
+      <w:proofErr w:type="spellEnd"/>
+      <w:r>
+        <w:t xml:space="preserve"> die enkel algemene SQL accepteert, geen </w:t>
+      </w:r>
+      <w:proofErr w:type="spellStart"/>
+      <w:r>
+        <w:t>MySQL</w:t>
+      </w:r>
+      <w:proofErr w:type="spellEnd"/>
+      <w:r>
+        <w:t xml:space="preserve"> specifieke commando’s. Een </w:t>
+      </w:r>
+      <w:proofErr w:type="spellStart"/>
+      <w:r>
+        <w:t>workaround</w:t>
+      </w:r>
+      <w:proofErr w:type="spellEnd"/>
+      <w:r>
+        <w:t xml:space="preserve"> zou zijn om de procedures op te splitsen in meerdere bestanden.</w:t>
       </w:r>
       <w:r>
         <w:t xml:space="preserve"> </w:t>
       </w:r>
-      <w:r>
-        <w:t>wijzig de poort in de instellingen alvorens het programma uit te voeren.</w:t>
-      </w:r>
-      <w:r>
-        <w:t xml:space="preserve"> Indien het laatste bericht in console NIET “</w:t>
-      </w:r>
-      <w:r>
-        <w:t xml:space="preserve">INFO: </w:t>
-      </w:r>
-      <w:proofErr w:type="spellStart"/>
-      <w:r>
-        <w:t>Starting</w:t>
-      </w:r>
-      <w:proofErr w:type="spellEnd"/>
-      <w:r>
+    </w:p>
+    <w:p/>
+    <w:p>
+      <w:r>
+        <w:t>TODO</w:t>
+      </w:r>
+    </w:p>
+    <w:p/>
+    <w:p>
+      <w:pPr>
+        <w:rPr>
+          <w:lang w:val="en-US"/>
+        </w:rPr>
+      </w:pPr>
+      <w:r>
+        <w:rPr>
+          <w:lang w:val="en-US"/>
+        </w:rPr>
+        <w:t xml:space="preserve">copy settings.xml van maven </w:t>
+      </w:r>
+      <w:proofErr w:type="spellStart"/>
+      <w:r>
+        <w:rPr>
+          <w:lang w:val="en-US"/>
+        </w:rPr>
+        <w:t>insall</w:t>
+      </w:r>
+      <w:proofErr w:type="spellEnd"/>
+      <w:r>
+        <w:rPr>
+          <w:lang w:val="en-US"/>
+        </w:rPr>
         <w:t xml:space="preserve"> </w:t>
       </w:r>
       <w:proofErr w:type="spellStart"/>
       <w:r>
-        <w:t>ProtocolHandler</w:t>
-      </w:r>
-      <w:proofErr w:type="spellEnd"/>
-      <w:r>
-        <w:t xml:space="preserve"> ["http-bio-8080"]</w:t>
-      </w:r>
-      <w:r>
-        <w:t xml:space="preserve">” is, betekent dit dat er een conflict is met een andere </w:t>
-      </w:r>
-      <w:proofErr w:type="spellStart"/>
-      <w:r>
-        <w:t>tomcat</w:t>
-      </w:r>
-      <w:proofErr w:type="spellEnd"/>
-      <w:r>
-        <w:t xml:space="preserve"> server op de installatie.</w:t>
-      </w:r>
-    </w:p>
-    <w:p>
-      <w:r>
-        <w:t xml:space="preserve">Procedures in het SQL-bestand met testgegevens kunnen niet uitgevoerd worden in SQL zonder bewerking. Dit is door het gebruik van de </w:t>
-      </w:r>
-      <w:proofErr w:type="spellStart"/>
-      <w:r>
-        <w:t>sql-maven-plugin</w:t>
-      </w:r>
-      <w:proofErr w:type="spellEnd"/>
-      <w:r>
-        <w:t xml:space="preserve"> die enkel algemene SQL accepteert, geen </w:t>
-      </w:r>
-      <w:proofErr w:type="spellStart"/>
-      <w:r>
-        <w:t>MySQL</w:t>
-      </w:r>
-      <w:proofErr w:type="spellEnd"/>
-      <w:r>
-        <w:t xml:space="preserve"> specifieke commando’s. Een </w:t>
-      </w:r>
-      <w:proofErr w:type="spellStart"/>
-      <w:r>
-        <w:t>workaround</w:t>
-      </w:r>
-      <w:proofErr w:type="spellEnd"/>
-      <w:r>
-        <w:t xml:space="preserve"> zou zijn om de procedures op te splitsen in meerdere bestanden.</w:t>
+        <w:rPr>
+          <w:lang w:val="en-US"/>
+        </w:rPr>
+        <w:t>dirctory</w:t>
+      </w:r>
+      <w:proofErr w:type="spellEnd"/>
+      <w:r>
+        <w:rPr>
+          <w:lang w:val="en-US"/>
+        </w:rPr>
+        <w:t>\</w:t>
+      </w:r>
+      <w:proofErr w:type="spellStart"/>
+      <w:r>
+        <w:rPr>
+          <w:lang w:val="en-US"/>
+        </w:rPr>
+        <w:t>config</w:t>
+      </w:r>
+      <w:proofErr w:type="spellEnd"/>
+      <w:r>
+        <w:rPr>
+          <w:lang w:val="en-US"/>
+        </w:rPr>
+        <w:t xml:space="preserve">\ </w:t>
+      </w:r>
+      <w:proofErr w:type="spellStart"/>
+      <w:r>
+        <w:rPr>
+          <w:lang w:val="en-US"/>
+        </w:rPr>
+        <w:t>naar</w:t>
+      </w:r>
+      <w:proofErr w:type="spellEnd"/>
+      <w:r>
+        <w:rPr>
+          <w:lang w:val="en-US"/>
+        </w:rPr>
+        <w:t xml:space="preserve"> C:\Users\*username*\.m2\</w:t>
+      </w:r>
+    </w:p>
+    <w:p>
+      <w:r>
+        <w:t xml:space="preserve">voeg toe onder &lt;servers&gt; : &lt;server&gt;&lt;id&gt;1&lt;/id&gt;&lt;username&gt;root&lt;/username&gt;&lt;password&gt;vdab&lt;/password&gt;&lt;/server&gt; </w:t>
+      </w:r>
+    </w:p>
+    <w:p>
+      <w:r>
+        <w:t>en pas aan waar nodig.</w:t>
       </w:r>
       <w:bookmarkStart w:id="0" w:name="_GoBack"/>
       <w:bookmarkEnd w:id="0"/>
+    </w:p>
+    <w:p/>
+    <w:p>
+      <w:proofErr w:type="spellStart"/>
+      <w:r>
+        <w:t>tomcat</w:t>
+      </w:r>
+      <w:proofErr w:type="spellEnd"/>
+      <w:r>
+        <w:t xml:space="preserve"> port 8081</w:t>
+      </w:r>
+    </w:p>
+    <w:p>
+      <w:r>
+        <w:t>localhost:8081/</w:t>
+      </w:r>
+      <w:proofErr w:type="spellStart"/>
+      <w:r>
+        <w:t>JavaMUD</w:t>
+      </w:r>
+      <w:proofErr w:type="spellEnd"/>
     </w:p>
     <w:sectPr>
       <w:pgSz w:w="11906" w:h="16838"/>
@@ -464,6 +854,17 @@
       <w:szCs w:val="26"/>
     </w:rPr>
   </w:style>
+  <w:style w:type="character" w:styleId="Hyperlink">
+    <w:name w:val="Hyperlink"/>
+    <w:basedOn w:val="Standaardalinea-lettertype"/>
+    <w:uiPriority w:val="99"/>
+    <w:unhideWhenUsed/>
+    <w:rsid w:val="003169A1"/>
+    <w:rPr>
+      <w:color w:val="0000FF" w:themeColor="hyperlink"/>
+      <w:u w:val="single"/>
+    </w:rPr>
+  </w:style>
 </w:styles>
 </file>
 
@@ -729,6 +1130,17 @@
       <w:color w:val="4F81BD" w:themeColor="accent1"/>
       <w:sz w:val="26"/>
       <w:szCs w:val="26"/>
+    </w:rPr>
+  </w:style>
+  <w:style w:type="character" w:styleId="Hyperlink">
+    <w:name w:val="Hyperlink"/>
+    <w:basedOn w:val="Standaardalinea-lettertype"/>
+    <w:uiPriority w:val="99"/>
+    <w:unhideWhenUsed/>
+    <w:rsid w:val="003169A1"/>
+    <w:rPr>
+      <w:color w:val="0000FF" w:themeColor="hyperlink"/>
+      <w:u w:val="single"/>
     </w:rPr>
   </w:style>
 </w:styles>

</xml_diff>

<commit_message>
'release candidate' versie documentatie
</commit_message>
<xml_diff>
--- a/Notities.docx
+++ b/Notities.docx
@@ -200,6 +200,9 @@
       <w:r>
         <w:t xml:space="preserve"> die de docent of medecursist beschikbaar maakt.</w:t>
       </w:r>
+      <w:r>
+        <w:t xml:space="preserve"> Kies een duidelijke folder op je C schijf om in  te werken.</w:t>
+      </w:r>
     </w:p>
     <w:p>
       <w:r>
@@ -232,8 +235,65 @@
       <w:r>
         <w:t xml:space="preserve">Om veranderingen van anderen bij je code in te voegen gebruik je “git pull </w:t>
       </w:r>
-    </w:p>
-    <w:p/>
+      <w:r>
+        <w:t xml:space="preserve"> </w:t>
+      </w:r>
+      <w:hyperlink r:id="rId9" w:history="1">
+        <w:r>
+          <w:rPr>
+            <w:rStyle w:val="Hyperlink"/>
+          </w:rPr>
+          <w:t>https://github.com/*user*/JavaMUD</w:t>
+        </w:r>
+      </w:hyperlink>
+      <w:r>
+        <w:t>”.</w:t>
+      </w:r>
+    </w:p>
+    <w:p>
+      <w:r>
+        <w:t>Handige hulppagina’s:</w:t>
+      </w:r>
+    </w:p>
+    <w:p>
+      <w:hyperlink r:id="rId10" w:history="1">
+        <w:r>
+          <w:rPr>
+            <w:rStyle w:val="Hyperlink"/>
+          </w:rPr>
+          <w:t>http://byte.kde.org/~zrusin/git/git-cheat-sheet-large.png</w:t>
+        </w:r>
+      </w:hyperlink>
+    </w:p>
+    <w:p>
+      <w:hyperlink r:id="rId11" w:history="1">
+        <w:r>
+          <w:rPr>
+            <w:rStyle w:val="Hyperlink"/>
+          </w:rPr>
+          <w:t>http://rogerdudler.github.io/git-guide/</w:t>
+        </w:r>
+      </w:hyperlink>
+      <w:r>
+        <w:t xml:space="preserve"> (je moet wel uitzoomen, </w:t>
+      </w:r>
+      <w:proofErr w:type="spellStart"/>
+      <w:r>
+        <w:t>ctrl</w:t>
+      </w:r>
+      <w:proofErr w:type="spellEnd"/>
+      <w:r>
+        <w:t xml:space="preserve">+ </w:t>
+      </w:r>
+      <w:proofErr w:type="spellStart"/>
+      <w:r>
+        <w:t>scroll</w:t>
+      </w:r>
+      <w:proofErr w:type="spellEnd"/>
+      <w:r>
+        <w:t>)</w:t>
+      </w:r>
+    </w:p>
     <w:p>
       <w:pPr>
         <w:pStyle w:val="Kop2"/>
@@ -356,11 +416,21 @@
     </w:p>
     <w:p>
       <w:pPr>
-        <w:pStyle w:val="Kop1"/>
+        <w:rPr>
+          <w:rFonts w:asciiTheme="majorHAnsi" w:eastAsiaTheme="majorEastAsia" w:hAnsiTheme="majorHAnsi" w:cstheme="majorBidi"/>
+          <w:b/>
+          <w:bCs/>
+          <w:color w:val="4F81BD" w:themeColor="accent1"/>
+          <w:sz w:val="26"/>
+          <w:szCs w:val="26"/>
+          <w:lang w:val="en-US"/>
+        </w:rPr>
       </w:pPr>
       <w:r>
-        <w:lastRenderedPageBreak/>
-        <w:t>Notities/waarschuwingen</w:t>
+        <w:rPr>
+          <w:lang w:val="en-US"/>
+        </w:rPr>
+        <w:br w:type="page"/>
       </w:r>
     </w:p>
     <w:p>
@@ -368,6 +438,237 @@
         <w:pStyle w:val="Kop2"/>
       </w:pPr>
       <w:r>
+        <w:lastRenderedPageBreak/>
+        <w:t>Verdere configuratie en info</w:t>
+      </w:r>
+    </w:p>
+    <w:p>
+      <w:r>
+        <w:t xml:space="preserve">Belangrijk is om de instellingen voor de SQL </w:t>
+      </w:r>
+      <w:proofErr w:type="spellStart"/>
+      <w:r>
+        <w:t>plugin</w:t>
+      </w:r>
+      <w:proofErr w:type="spellEnd"/>
+      <w:r>
+        <w:t xml:space="preserve"> in te stellen voor gebruik. Kopieer settings.xml van de </w:t>
+      </w:r>
+      <w:proofErr w:type="spellStart"/>
+      <w:r>
+        <w:t>maven</w:t>
+      </w:r>
+      <w:proofErr w:type="spellEnd"/>
+      <w:r>
+        <w:t xml:space="preserve"> </w:t>
+      </w:r>
+      <w:proofErr w:type="spellStart"/>
+      <w:r>
+        <w:t>install</w:t>
+      </w:r>
+      <w:proofErr w:type="spellEnd"/>
+      <w:r>
+        <w:t xml:space="preserve"> directory naar C:\Users \*user*\.m2\ en voeg de volgende code toe onder &lt;servers&gt;.</w:t>
+      </w:r>
+    </w:p>
+    <w:p>
+      <w:r>
+        <w:t>&lt;server&gt;</w:t>
+      </w:r>
+    </w:p>
+    <w:p>
+      <w:pPr>
+        <w:ind w:firstLine="708"/>
+      </w:pPr>
+      <w:r>
+        <w:t>&lt;</w:t>
+      </w:r>
+      <w:proofErr w:type="spellStart"/>
+      <w:r>
+        <w:t>id</w:t>
+      </w:r>
+      <w:proofErr w:type="spellEnd"/>
+      <w:r>
+        <w:t>&gt;1&lt;/</w:t>
+      </w:r>
+      <w:proofErr w:type="spellStart"/>
+      <w:r>
+        <w:t>id</w:t>
+      </w:r>
+      <w:proofErr w:type="spellEnd"/>
+      <w:r>
+        <w:t>&gt;</w:t>
+      </w:r>
+    </w:p>
+    <w:p>
+      <w:pPr>
+        <w:ind w:firstLine="708"/>
+      </w:pPr>
+      <w:r>
+        <w:t>&lt;username&gt;root&lt;/username&gt;</w:t>
+      </w:r>
+    </w:p>
+    <w:p>
+      <w:pPr>
+        <w:ind w:firstLine="708"/>
+      </w:pPr>
+      <w:r>
+        <w:t>&lt;password&gt;</w:t>
+      </w:r>
+      <w:proofErr w:type="spellStart"/>
+      <w:r>
+        <w:t>vdab</w:t>
+      </w:r>
+      <w:proofErr w:type="spellEnd"/>
+      <w:r>
+        <w:t>&lt;/password&gt;</w:t>
+      </w:r>
+    </w:p>
+    <w:p>
+      <w:r>
+        <w:t xml:space="preserve">&lt;/server&gt; </w:t>
+      </w:r>
+    </w:p>
+    <w:p>
+      <w:r>
+        <w:t xml:space="preserve">Het programma </w:t>
+      </w:r>
+      <w:r>
+        <w:t>maakt gebruik van</w:t>
+      </w:r>
+      <w:r>
+        <w:t xml:space="preserve"> raven, maar kan geopend worden in </w:t>
+      </w:r>
+      <w:proofErr w:type="spellStart"/>
+      <w:r>
+        <w:t>netbeans</w:t>
+      </w:r>
+      <w:proofErr w:type="spellEnd"/>
+      <w:r>
+        <w:t xml:space="preserve">. </w:t>
+      </w:r>
+      <w:r>
+        <w:t>Ga naar File, Open project en navigeer naar de root van de folder waar je met git een project hebt aangemaakt.</w:t>
+      </w:r>
+      <w:r>
+        <w:t xml:space="preserve"> </w:t>
+      </w:r>
+      <w:proofErr w:type="spellStart"/>
+      <w:r>
+        <w:t>Builds</w:t>
+      </w:r>
+      <w:proofErr w:type="spellEnd"/>
+      <w:r>
+        <w:t xml:space="preserve"> zullen met </w:t>
+      </w:r>
+      <w:proofErr w:type="spellStart"/>
+      <w:r>
+        <w:t>maven</w:t>
+      </w:r>
+      <w:proofErr w:type="spellEnd"/>
+      <w:r>
+        <w:t xml:space="preserve"> gedaan worden, om te runnen rechterklik je pom.xml -&gt; “run </w:t>
+      </w:r>
+      <w:proofErr w:type="spellStart"/>
+      <w:r>
+        <w:t>maven</w:t>
+      </w:r>
+      <w:proofErr w:type="spellEnd"/>
+      <w:r>
+        <w:t>…” en voer “</w:t>
+      </w:r>
+      <w:proofErr w:type="spellStart"/>
+      <w:r>
+        <w:t>deploy</w:t>
+      </w:r>
+      <w:proofErr w:type="spellEnd"/>
+      <w:r>
+        <w:t xml:space="preserve">” in </w:t>
+      </w:r>
+      <w:proofErr w:type="spellStart"/>
+      <w:r>
+        <w:t>in</w:t>
+      </w:r>
+      <w:proofErr w:type="spellEnd"/>
+      <w:r>
+        <w:t xml:space="preserve"> goals.  </w:t>
+      </w:r>
+      <w:proofErr w:type="spellStart"/>
+      <w:r>
+        <w:t>Maven</w:t>
+      </w:r>
+      <w:proofErr w:type="spellEnd"/>
+      <w:r>
+        <w:t xml:space="preserve"> kan ook op zich het programma runnen in terminal met “</w:t>
+      </w:r>
+      <w:proofErr w:type="spellStart"/>
+      <w:r>
+        <w:t>mvn</w:t>
+      </w:r>
+      <w:proofErr w:type="spellEnd"/>
+      <w:r>
+        <w:t xml:space="preserve"> </w:t>
+      </w:r>
+      <w:proofErr w:type="spellStart"/>
+      <w:r>
+        <w:t>deploy</w:t>
+      </w:r>
+      <w:proofErr w:type="spellEnd"/>
+      <w:r>
+        <w:t>” in de programmafolder.</w:t>
+      </w:r>
+    </w:p>
+    <w:p>
+      <w:r>
+        <w:t>Het programma is bedoeld voor het web, testen doe je met een browser op localhost:8081/</w:t>
+      </w:r>
+      <w:proofErr w:type="spellStart"/>
+      <w:r>
+        <w:t>JavaMUD</w:t>
+      </w:r>
+      <w:proofErr w:type="spellEnd"/>
+      <w:r>
+        <w:t xml:space="preserve">  .De server blijft draaien tot het programma gestopt wordt met </w:t>
+      </w:r>
+      <w:proofErr w:type="spellStart"/>
+      <w:r>
+        <w:t>ctrl+c</w:t>
+      </w:r>
+      <w:proofErr w:type="spellEnd"/>
+      <w:r>
+        <w:t xml:space="preserve"> of “cancel </w:t>
+      </w:r>
+      <w:proofErr w:type="spellStart"/>
+      <w:r>
+        <w:t>process</w:t>
+      </w:r>
+      <w:proofErr w:type="spellEnd"/>
+      <w:r>
+        <w:t xml:space="preserve">” in </w:t>
+      </w:r>
+      <w:proofErr w:type="spellStart"/>
+      <w:r>
+        <w:t>netbeans</w:t>
+      </w:r>
+      <w:proofErr w:type="spellEnd"/>
+      <w:r>
+        <w:t>.</w:t>
+      </w:r>
+    </w:p>
+    <w:p/>
+    <w:p>
+      <w:pPr>
+        <w:pStyle w:val="Kop1"/>
+      </w:pPr>
+      <w:r>
+        <w:t>Notities/waarschuwingen</w:t>
+      </w:r>
+    </w:p>
+    <w:p>
+      <w:pPr>
+        <w:pStyle w:val="Kop2"/>
+      </w:pPr>
+      <w:r>
         <w:t xml:space="preserve">Integratie </w:t>
       </w:r>
       <w:proofErr w:type="spellStart"/>
@@ -388,39 +689,6 @@
       </w:r>
     </w:p>
     <w:p>
-      <w:r>
-        <w:t>Om het programma uit te voeren gebruik je “</w:t>
-      </w:r>
-      <w:proofErr w:type="spellStart"/>
-      <w:r>
-        <w:t>mvn</w:t>
-      </w:r>
-      <w:proofErr w:type="spellEnd"/>
-      <w:r>
-        <w:t xml:space="preserve"> </w:t>
-      </w:r>
-      <w:proofErr w:type="spellStart"/>
-      <w:r>
-        <w:t>deploy</w:t>
-      </w:r>
-      <w:proofErr w:type="spellEnd"/>
-      <w:r>
-        <w:t>”</w:t>
-      </w:r>
-      <w:r>
-        <w:t xml:space="preserve"> en afsluiten met</w:t>
-      </w:r>
-      <w:r>
-        <w:t xml:space="preserve"> </w:t>
-      </w:r>
-      <w:proofErr w:type="spellStart"/>
-      <w:r>
-        <w:t>ctrl+c</w:t>
-      </w:r>
-      <w:proofErr w:type="spellEnd"/>
-      <w:r>
-        <w:t xml:space="preserve">. </w:t>
-      </w:r>
       <w:proofErr w:type="spellStart"/>
       <w:r>
         <w:t>Tomcat</w:t>
@@ -433,152 +701,67 @@
         <w:t>tomcat7-maven-plugin</w:t>
       </w:r>
       <w:r>
-        <w:t xml:space="preserve"> waardoor je geen eigen server moet installeren. De poort in de instelling is 808</w:t>
-      </w:r>
-      <w:r>
-        <w:t>1.</w:t>
-      </w:r>
-    </w:p>
-    <w:p>
-      <w:r>
-        <w:t xml:space="preserve">Procedures in het SQL-bestand met testgegevens kunnen niet uitgevoerd worden in SQL zonder bewerking. Dit is door het gebruik van de </w:t>
-      </w:r>
-      <w:proofErr w:type="spellStart"/>
-      <w:r>
-        <w:t>sql-maven-plugin</w:t>
-      </w:r>
-      <w:proofErr w:type="spellEnd"/>
-      <w:r>
-        <w:t xml:space="preserve"> die enkel algemene SQL accepteert, geen </w:t>
-      </w:r>
-      <w:proofErr w:type="spellStart"/>
-      <w:r>
-        <w:t>MySQL</w:t>
-      </w:r>
-      <w:proofErr w:type="spellEnd"/>
-      <w:r>
-        <w:t xml:space="preserve"> specifieke commando’s. Een </w:t>
-      </w:r>
-      <w:proofErr w:type="spellStart"/>
-      <w:r>
-        <w:t>workaround</w:t>
-      </w:r>
-      <w:proofErr w:type="spellEnd"/>
-      <w:r>
-        <w:t xml:space="preserve"> zou zijn om de procedures op te splitsen in meerdere bestanden.</w:t>
-      </w:r>
-      <w:r>
-        <w:t xml:space="preserve"> </w:t>
-      </w:r>
-    </w:p>
-    <w:p/>
-    <w:p>
-      <w:r>
-        <w:t>TODO</w:t>
-      </w:r>
-    </w:p>
-    <w:p/>
-    <w:p>
-      <w:pPr>
-        <w:rPr>
-          <w:lang w:val="en-US"/>
-        </w:rPr>
-      </w:pPr>
-      <w:r>
-        <w:rPr>
-          <w:lang w:val="en-US"/>
-        </w:rPr>
-        <w:t xml:space="preserve">copy settings.xml van maven </w:t>
-      </w:r>
-      <w:proofErr w:type="spellStart"/>
-      <w:r>
-        <w:rPr>
-          <w:lang w:val="en-US"/>
-        </w:rPr>
-        <w:t>insall</w:t>
-      </w:r>
-      <w:proofErr w:type="spellEnd"/>
-      <w:r>
-        <w:rPr>
-          <w:lang w:val="en-US"/>
-        </w:rPr>
-        <w:t xml:space="preserve"> </w:t>
-      </w:r>
-      <w:proofErr w:type="spellStart"/>
-      <w:r>
-        <w:rPr>
-          <w:lang w:val="en-US"/>
-        </w:rPr>
-        <w:t>dirctory</w:t>
-      </w:r>
-      <w:proofErr w:type="spellEnd"/>
-      <w:r>
-        <w:rPr>
-          <w:lang w:val="en-US"/>
-        </w:rPr>
-        <w:t>\</w:t>
-      </w:r>
-      <w:proofErr w:type="spellStart"/>
-      <w:r>
-        <w:rPr>
-          <w:lang w:val="en-US"/>
-        </w:rPr>
-        <w:t>config</w:t>
-      </w:r>
-      <w:proofErr w:type="spellEnd"/>
-      <w:r>
-        <w:rPr>
-          <w:lang w:val="en-US"/>
-        </w:rPr>
-        <w:t xml:space="preserve">\ </w:t>
-      </w:r>
-      <w:proofErr w:type="spellStart"/>
-      <w:r>
-        <w:rPr>
-          <w:lang w:val="en-US"/>
-        </w:rPr>
-        <w:t>naar</w:t>
-      </w:r>
-      <w:proofErr w:type="spellEnd"/>
-      <w:r>
-        <w:rPr>
-          <w:lang w:val="en-US"/>
-        </w:rPr>
-        <w:t xml:space="preserve"> C:\Users\*username*\.m2\</w:t>
-      </w:r>
-    </w:p>
-    <w:p>
-      <w:r>
-        <w:t xml:space="preserve">voeg toe onder &lt;servers&gt; : &lt;server&gt;&lt;id&gt;1&lt;/id&gt;&lt;username&gt;root&lt;/username&gt;&lt;password&gt;vdab&lt;/password&gt;&lt;/server&gt; </w:t>
-      </w:r>
-    </w:p>
-    <w:p>
-      <w:r>
-        <w:t>en pas aan waar nodig.</w:t>
+        <w:t xml:space="preserve"> waardoor je geen eigen server moet installeren. </w:t>
+      </w:r>
+      <w:r>
+        <w:t xml:space="preserve">Het alternatief is een eigen </w:t>
+      </w:r>
+      <w:proofErr w:type="spellStart"/>
+      <w:r>
+        <w:t>tomcat</w:t>
+      </w:r>
+      <w:proofErr w:type="spellEnd"/>
+      <w:r>
+        <w:t xml:space="preserve"> installatie en het .war bestand uit de “target” folder hier manueel </w:t>
+      </w:r>
+      <w:proofErr w:type="spellStart"/>
+      <w:r>
+        <w:t>deployen</w:t>
+      </w:r>
+      <w:proofErr w:type="spellEnd"/>
+      <w:r>
+        <w:t>.</w:t>
+      </w:r>
+    </w:p>
+    <w:p>
+      <w:r>
+        <w:t>Procedures in het SQL-bestand met testgegevens kunnen niet uitgevoerd worden in SQL zonder bewerking</w:t>
+      </w:r>
+      <w:r>
+        <w:t xml:space="preserve"> van het bestand</w:t>
       </w:r>
       <w:bookmarkStart w:id="0" w:name="_GoBack"/>
       <w:bookmarkEnd w:id="0"/>
-    </w:p>
-    <w:p/>
-    <w:p>
-      <w:proofErr w:type="spellStart"/>
-      <w:r>
-        <w:t>tomcat</w:t>
-      </w:r>
-      <w:proofErr w:type="spellEnd"/>
-      <w:r>
-        <w:t xml:space="preserve"> port 8081</w:t>
-      </w:r>
-    </w:p>
-    <w:p>
-      <w:r>
-        <w:t>localhost:8081/</w:t>
-      </w:r>
-      <w:proofErr w:type="spellStart"/>
-      <w:r>
-        <w:t>JavaMUD</w:t>
-      </w:r>
-      <w:proofErr w:type="spellEnd"/>
+      <w:r>
+        <w:t xml:space="preserve">. Dit is door het gebruik van de </w:t>
+      </w:r>
+      <w:proofErr w:type="spellStart"/>
+      <w:r>
+        <w:t>sql-maven-plugin</w:t>
+      </w:r>
+      <w:proofErr w:type="spellEnd"/>
+      <w:r>
+        <w:t xml:space="preserve"> die enkel algemene SQL accepteert, geen </w:t>
+      </w:r>
+      <w:proofErr w:type="spellStart"/>
+      <w:r>
+        <w:t>MySQL</w:t>
+      </w:r>
+      <w:proofErr w:type="spellEnd"/>
+      <w:r>
+        <w:t xml:space="preserve"> specifieke commando’s. Een </w:t>
+      </w:r>
+      <w:proofErr w:type="spellStart"/>
+      <w:r>
+        <w:t>workaround</w:t>
+      </w:r>
+      <w:proofErr w:type="spellEnd"/>
+      <w:r>
+        <w:t xml:space="preserve"> zou zijn om de procedures op te splitsen in meerdere bestanden.</w:t>
+      </w:r>
+      <w:r>
+        <w:t xml:space="preserve"> </w:t>
+      </w:r>
     </w:p>
     <w:sectPr>
       <w:pgSz w:w="11906" w:h="16838"/>
@@ -749,6 +932,7 @@
   <w:style w:type="paragraph" w:default="1" w:styleId="Standaard">
     <w:name w:val="Normal"/>
     <w:qFormat/>
+    <w:rsid w:val="00C8722F"/>
   </w:style>
   <w:style w:type="paragraph" w:styleId="Kop1">
     <w:name w:val="heading 1"/>
@@ -1027,6 +1211,7 @@
   <w:style w:type="paragraph" w:default="1" w:styleId="Standaard">
     <w:name w:val="Normal"/>
     <w:qFormat/>
+    <w:rsid w:val="00C8722F"/>
   </w:style>
   <w:style w:type="paragraph" w:styleId="Kop1">
     <w:name w:val="heading 1"/>

</xml_diff>

<commit_message>
merge met steve + delete ongebruikt SQL bestand in root
</commit_message>
<xml_diff>
--- a/Notities.docx
+++ b/Notities.docx
@@ -537,7 +537,18 @@
         <w:t>maakt gebruik van</w:t>
       </w:r>
       <w:r>
-        <w:t xml:space="preserve"> raven, maar kan geopend worden in </w:t>
+        <w:t xml:space="preserve"> raven, maar kan geopend</w:t>
+      </w:r>
+      <w:r>
+        <w:t xml:space="preserve"> en ge-</w:t>
+      </w:r>
+      <w:proofErr w:type="spellStart"/>
+      <w:r>
+        <w:t>edit</w:t>
+      </w:r>
+      <w:proofErr w:type="spellEnd"/>
+      <w:r>
+        <w:t xml:space="preserve"> worden in </w:t>
       </w:r>
       <w:proofErr w:type="spellStart"/>
       <w:r>
@@ -548,7 +559,31 @@
         <w:t xml:space="preserve">. </w:t>
       </w:r>
       <w:r>
-        <w:t>Ga naar File, Open project en navigeer naar de root van de folder waar je met git een project hebt aangemaakt.</w:t>
+        <w:t xml:space="preserve">Ga naar </w:t>
+      </w:r>
+      <w:r>
+        <w:t>“</w:t>
+      </w:r>
+      <w:r>
+        <w:t>File</w:t>
+      </w:r>
+      <w:r>
+        <w:t>”</w:t>
+      </w:r>
+      <w:r>
+        <w:t xml:space="preserve">, </w:t>
+      </w:r>
+      <w:r>
+        <w:t>“</w:t>
+      </w:r>
+      <w:r>
+        <w:t>Open project</w:t>
+      </w:r>
+      <w:r>
+        <w:t>”</w:t>
+      </w:r>
+      <w:r>
+        <w:t xml:space="preserve"> en navigeer naar de root van de folder waar je met git een project hebt aangemaakt.</w:t>
       </w:r>
       <w:r>
         <w:t xml:space="preserve"> </w:t>
@@ -559,7 +594,13 @@
       </w:r>
       <w:proofErr w:type="spellEnd"/>
       <w:r>
-        <w:t xml:space="preserve"> zullen met </w:t>
+        <w:t xml:space="preserve"> zullen </w:t>
+      </w:r>
+      <w:r>
+        <w:t xml:space="preserve">automatisch </w:t>
+      </w:r>
+      <w:r>
+        <w:t xml:space="preserve">met </w:t>
       </w:r>
       <w:proofErr w:type="spellStart"/>
       <w:r>
@@ -722,16 +763,16 @@
       <w:r>
         <w:t>.</w:t>
       </w:r>
-    </w:p>
-    <w:p>
-      <w:r>
-        <w:t>Procedures in het SQL-bestand met testgegevens kunnen niet uitgevoerd worden in SQL zonder bewerking</w:t>
-      </w:r>
-      <w:r>
-        <w:t xml:space="preserve"> van het bestand</w:t>
-      </w:r>
       <w:bookmarkStart w:id="0" w:name="_GoBack"/>
       <w:bookmarkEnd w:id="0"/>
+    </w:p>
+    <w:p>
+      <w:r>
+        <w:t>Procedures in het SQL-bestand met testgegevens kunnen niet uitgevoerd worden in SQL zonder bewerking</w:t>
+      </w:r>
+      <w:r>
+        <w:t xml:space="preserve"> van het bestand</w:t>
+      </w:r>
       <w:r>
         <w:t xml:space="preserve">. Dit is door het gebruik van de </w:t>
       </w:r>

</xml_diff>

<commit_message>
css cleanup - verkorten en commenten + notitie ivm Lokatie afbeelding
</commit_message>
<xml_diff>
--- a/Notities.docx
+++ b/Notities.docx
@@ -14,14 +14,12 @@
       <w:pPr>
         <w:pStyle w:val="Kop2"/>
       </w:pPr>
-      <w:proofErr w:type="spellStart"/>
       <w:r>
         <w:t>Maven</w:t>
       </w:r>
-      <w:proofErr w:type="spellEnd"/>
-    </w:p>
-    <w:p>
-      <w:hyperlink r:id="rId5" w:history="1">
+    </w:p>
+    <w:p>
+      <w:hyperlink r:id="rId6" w:history="1">
         <w:r>
           <w:rPr>
             <w:rStyle w:val="Hyperlink"/>
@@ -32,35 +30,14 @@
     </w:p>
     <w:p>
       <w:r>
-        <w:t xml:space="preserve">Versie 3.1.1 is aangeraden. </w:t>
-      </w:r>
-      <w:proofErr w:type="spellStart"/>
-      <w:r>
-        <w:t>Dowload</w:t>
-      </w:r>
-      <w:proofErr w:type="spellEnd"/>
-      <w:r>
-        <w:t xml:space="preserve"> de </w:t>
-      </w:r>
-      <w:proofErr w:type="spellStart"/>
-      <w:r>
-        <w:t>binary</w:t>
-      </w:r>
-      <w:proofErr w:type="spellEnd"/>
-      <w:r>
-        <w:t xml:space="preserve"> zip en kopieer de content van de folder die daar in zit naar </w:t>
+        <w:t xml:space="preserve">Versie 3.1.1 is aangeraden. Dowload de binary zip en kopieer de content van de folder die daar in zit naar </w:t>
       </w:r>
       <w:r>
         <w:t xml:space="preserve">een nieuwe folder </w:t>
       </w:r>
       <w:r>
-        <w:t>C:\Program Files\</w:t>
-      </w:r>
-      <w:proofErr w:type="spellStart"/>
-      <w:r>
-        <w:t>Maven</w:t>
-      </w:r>
-      <w:proofErr w:type="spellEnd"/>
+        <w:t>C:\Program Files\Maven</w:t>
+      </w:r>
       <w:r>
         <w:t xml:space="preserve">. </w:t>
       </w:r>
@@ -69,14 +46,12 @@
       <w:pPr>
         <w:pStyle w:val="Kop2"/>
       </w:pPr>
-      <w:proofErr w:type="spellStart"/>
       <w:r>
         <w:t>MySQL</w:t>
       </w:r>
-      <w:proofErr w:type="spellEnd"/>
-    </w:p>
-    <w:p>
-      <w:hyperlink r:id="rId6" w:history="1">
+    </w:p>
+    <w:p>
+      <w:hyperlink r:id="rId7" w:history="1">
         <w:r>
           <w:rPr>
             <w:rStyle w:val="Hyperlink"/>
@@ -87,75 +62,25 @@
     </w:p>
     <w:p>
       <w:r>
-        <w:t xml:space="preserve">Volg de wizard met de volgende opties: complete </w:t>
-      </w:r>
-      <w:proofErr w:type="spellStart"/>
-      <w:r>
-        <w:t>install</w:t>
-      </w:r>
-      <w:proofErr w:type="spellEnd"/>
-      <w:r>
-        <w:t>, ‘</w:t>
-      </w:r>
-      <w:proofErr w:type="spellStart"/>
-      <w:r>
-        <w:t>launch</w:t>
-      </w:r>
-      <w:proofErr w:type="spellEnd"/>
-      <w:r>
-        <w:t xml:space="preserve"> </w:t>
-      </w:r>
-      <w:proofErr w:type="spellStart"/>
-      <w:r>
-        <w:t>configuration</w:t>
-      </w:r>
-      <w:proofErr w:type="spellEnd"/>
-      <w:r>
-        <w:t>’ R en gebruikersnaam/paswoord zijn “root” en “</w:t>
-      </w:r>
-      <w:proofErr w:type="spellStart"/>
-      <w:r>
-        <w:t>vdab</w:t>
-      </w:r>
-      <w:proofErr w:type="spellEnd"/>
-      <w:r>
-        <w:t>”.</w:t>
-      </w:r>
-      <w:r>
-        <w:t xml:space="preserve"> Er zijn extra GUI t </w:t>
-      </w:r>
-      <w:proofErr w:type="spellStart"/>
-      <w:r>
-        <w:t>ools</w:t>
-      </w:r>
-      <w:proofErr w:type="spellEnd"/>
-      <w:r>
-        <w:t xml:space="preserve"> beschikbaar die gebruikt worden in de SQL cursus en die hier mogelijk nuttig zijn</w:t>
-      </w:r>
-      <w:r>
-        <w:t xml:space="preserve">, zie hiervoor de cursus </w:t>
-      </w:r>
-      <w:proofErr w:type="spellStart"/>
-      <w:r>
-        <w:t>MySQL</w:t>
-      </w:r>
-      <w:proofErr w:type="spellEnd"/>
-      <w:r>
-        <w:t xml:space="preserve"> pagina 9.</w:t>
+        <w:t>Volg de wizard met de volgende opties: complete install, ‘launch configuration’ R en gebruikersnaam/paswoord zijn “root” en “vdab”.</w:t>
+      </w:r>
+      <w:r>
+        <w:t xml:space="preserve"> Er zijn extra GUI t ools beschikbaar die gebruikt worden in de SQL cursus en die hier mogelijk nuttig zijn</w:t>
+      </w:r>
+      <w:r>
+        <w:t>, zie hiervoor de cursus MySQL pagina 9.</w:t>
       </w:r>
     </w:p>
     <w:p>
       <w:pPr>
         <w:pStyle w:val="Kop2"/>
       </w:pPr>
-      <w:proofErr w:type="spellStart"/>
       <w:r>
         <w:t>Github</w:t>
       </w:r>
-      <w:proofErr w:type="spellEnd"/>
-    </w:p>
-    <w:p>
-      <w:hyperlink r:id="rId7" w:history="1">
+    </w:p>
+    <w:p>
+      <w:hyperlink r:id="rId8" w:history="1">
         <w:r>
           <w:rPr>
             <w:rStyle w:val="Hyperlink"/>
@@ -165,15 +90,10 @@
       </w:hyperlink>
     </w:p>
     <w:p>
-      <w:proofErr w:type="spellStart"/>
-      <w:r>
-        <w:t>Github</w:t>
-      </w:r>
-      <w:proofErr w:type="spellEnd"/>
-      <w:r>
-        <w:t xml:space="preserve"> is nodig voor de uitwisseling van veranderingen in de code en alternatief voor een rondgaand USB stickje.  Volg  de gids na registratie voor basic setup, pagina’s 1 en 3: </w:t>
-      </w:r>
-      <w:hyperlink r:id="rId8" w:history="1">
+      <w:r>
+        <w:t xml:space="preserve">Github is nodig voor de uitwisseling van veranderingen in de code en alternatief voor een rondgaand USB stickje.  Volg  de gids na registratie voor basic setup, pagina’s 1 en 3: </w:t>
+      </w:r>
+      <w:hyperlink r:id="rId9" w:history="1">
         <w:r>
           <w:rPr>
             <w:rStyle w:val="Hyperlink"/>
@@ -182,23 +102,7 @@
         </w:r>
       </w:hyperlink>
       <w:r>
-        <w:t xml:space="preserve"> . Dit laat je toe een </w:t>
-      </w:r>
-      <w:proofErr w:type="spellStart"/>
-      <w:r>
-        <w:t>masterbranch</w:t>
-      </w:r>
-      <w:proofErr w:type="spellEnd"/>
-      <w:r>
-        <w:t xml:space="preserve"> te maken op basis van de </w:t>
-      </w:r>
-      <w:proofErr w:type="spellStart"/>
-      <w:r>
-        <w:t>branch</w:t>
-      </w:r>
-      <w:proofErr w:type="spellEnd"/>
-      <w:r>
-        <w:t xml:space="preserve"> die de docent of medecursist beschikbaar maakt.</w:t>
+        <w:t xml:space="preserve"> . Dit laat je toe een masterbranch te maken op basis van de branch die de docent of medecursist beschikbaar maakt.</w:t>
       </w:r>
       <w:r>
         <w:t xml:space="preserve"> Kies een duidelijke folder op je C schijf om in  te werken.</w:t>
@@ -206,31 +110,7 @@
     </w:p>
     <w:p>
       <w:r>
-        <w:t xml:space="preserve">Korte </w:t>
-      </w:r>
-      <w:proofErr w:type="spellStart"/>
-      <w:r>
-        <w:t>howto</w:t>
-      </w:r>
-      <w:proofErr w:type="spellEnd"/>
-      <w:r>
-        <w:t xml:space="preserve">: als je een werkende </w:t>
-      </w:r>
-      <w:proofErr w:type="spellStart"/>
-      <w:r>
-        <w:t>branch</w:t>
-      </w:r>
-      <w:proofErr w:type="spellEnd"/>
-      <w:r>
-        <w:t xml:space="preserve"> hebt en je wijzigingen wilt opslagen, gebruik je eerst “git </w:t>
-      </w:r>
-      <w:proofErr w:type="spellStart"/>
-      <w:r>
-        <w:t>commit</w:t>
-      </w:r>
-      <w:proofErr w:type="spellEnd"/>
-      <w:r>
-        <w:t xml:space="preserve">”, daarna “git push”. </w:t>
+        <w:t xml:space="preserve">Korte howto: als je een werkende branch hebt en je wijzigingen wilt opslagen, gebruik je eerst “git commit”, daarna “git push”. </w:t>
       </w:r>
       <w:r>
         <w:t xml:space="preserve">Om veranderingen van anderen bij je code in te voegen gebruik je “git pull </w:t>
@@ -238,7 +118,7 @@
       <w:r>
         <w:t xml:space="preserve"> </w:t>
       </w:r>
-      <w:hyperlink r:id="rId9" w:history="1">
+      <w:hyperlink r:id="rId10" w:history="1">
         <w:r>
           <w:rPr>
             <w:rStyle w:val="Hyperlink"/>
@@ -256,7 +136,7 @@
       </w:r>
     </w:p>
     <w:p>
-      <w:hyperlink r:id="rId10" w:history="1">
+      <w:hyperlink r:id="rId11" w:history="1">
         <w:r>
           <w:rPr>
             <w:rStyle w:val="Hyperlink"/>
@@ -266,7 +146,7 @@
       </w:hyperlink>
     </w:p>
     <w:p>
-      <w:hyperlink r:id="rId11" w:history="1">
+      <w:hyperlink r:id="rId12" w:history="1">
         <w:r>
           <w:rPr>
             <w:rStyle w:val="Hyperlink"/>
@@ -275,23 +155,7 @@
         </w:r>
       </w:hyperlink>
       <w:r>
-        <w:t xml:space="preserve"> (je moet wel uitzoomen, </w:t>
-      </w:r>
-      <w:proofErr w:type="spellStart"/>
-      <w:r>
-        <w:t>ctrl</w:t>
-      </w:r>
-      <w:proofErr w:type="spellEnd"/>
-      <w:r>
-        <w:t xml:space="preserve">+ </w:t>
-      </w:r>
-      <w:proofErr w:type="spellStart"/>
-      <w:r>
-        <w:t>scroll</w:t>
-      </w:r>
-      <w:proofErr w:type="spellEnd"/>
-      <w:r>
-        <w:t>)</w:t>
+        <w:t xml:space="preserve"> (je moet wel uitzoomen, ctrl+ scroll)</w:t>
       </w:r>
     </w:p>
     <w:p>
@@ -307,54 +171,16 @@
         <w:t>Open het</w:t>
       </w:r>
       <w:r>
-        <w:t xml:space="preserve"> startmenu, klik rechts op “computer” en ga naar de “eigenschappen”. In het </w:t>
-      </w:r>
-      <w:proofErr w:type="spellStart"/>
-      <w:r>
-        <w:t>linkermenu</w:t>
-      </w:r>
-      <w:proofErr w:type="spellEnd"/>
-      <w:r>
-        <w:t xml:space="preserve"> kies je “Geavanceerde instellingen”. Druk op “Omgevingsvariabelen”, hierin voeg je de volgende toe aan systeemvariabelen:</w:t>
-      </w:r>
-    </w:p>
-    <w:p>
-      <w:r>
-        <w:t>“M2_HOME” met “C:\Program Files\</w:t>
-      </w:r>
-      <w:proofErr w:type="spellStart"/>
-      <w:r>
-        <w:t>Maven</w:t>
-      </w:r>
-      <w:proofErr w:type="spellEnd"/>
-      <w:r>
-        <w:t>”, “M2” met “%HOME%\bin”, “JAVA_HOME” met “C:\Program Files\Java\jdk1.7.0_45” (</w:t>
-      </w:r>
-      <w:r>
-        <w:t>versie kan verschillen).</w:t>
-      </w:r>
-      <w:r>
-        <w:t xml:space="preserve"> </w:t>
-      </w:r>
-    </w:p>
-    <w:p>
-      <w:r>
-        <w:t>Daarna dient er ook een wijziging gedaan te worden aan de “</w:t>
-      </w:r>
-      <w:proofErr w:type="spellStart"/>
-      <w:r>
-        <w:t>Path</w:t>
-      </w:r>
-      <w:proofErr w:type="spellEnd"/>
-      <w:r>
-        <w:t>” variabele</w:t>
-      </w:r>
-      <w:r>
-        <w:t>, voeg het volgende toe:</w:t>
-      </w:r>
-    </w:p>
-    <w:p>
-      <w:pPr>
+        <w:t xml:space="preserve"> startmenu, klik rechts op “computer” en ga naar de “eigenschappen”. In het linkermenu kies je “Geavanceerde instellingen”. Druk op “Omgevingsvariabelen”, hierin voeg je de volgende toe aan systeemvariabelen:</w:t>
+      </w:r>
+    </w:p>
+    <w:p>
+      <w:pPr>
+        <w:pStyle w:val="Lijstalinea"/>
+        <w:numPr>
+          <w:ilvl w:val="0"/>
+          <w:numId w:val="1"/>
+        </w:numPr>
         <w:rPr>
           <w:lang w:val="en-US"/>
         </w:rPr>
@@ -363,16 +189,62 @@
         <w:rPr>
           <w:lang w:val="en-US"/>
         </w:rPr>
-        <w:t>“;%M2%; C:\Program Files (x86)\</w:t>
-      </w:r>
-      <w:proofErr w:type="spellStart"/>
+        <w:t>“M2_HOM</w:t>
+      </w:r>
       <w:r>
         <w:rPr>
           <w:lang w:val="en-US"/>
         </w:rPr>
-        <w:t>Git</w:t>
-      </w:r>
-      <w:proofErr w:type="spellEnd"/>
+        <w:t>E” met “C:\Program Files\Maven”</w:t>
+      </w:r>
+    </w:p>
+    <w:p>
+      <w:pPr>
+        <w:pStyle w:val="Lijstalinea"/>
+        <w:numPr>
+          <w:ilvl w:val="0"/>
+          <w:numId w:val="1"/>
+        </w:numPr>
+      </w:pPr>
+      <w:r>
+        <w:t>“M2” met “%HOME%\bin”</w:t>
+      </w:r>
+    </w:p>
+    <w:p>
+      <w:pPr>
+        <w:pStyle w:val="Lijstalinea"/>
+        <w:numPr>
+          <w:ilvl w:val="0"/>
+          <w:numId w:val="1"/>
+        </w:numPr>
+      </w:pPr>
+      <w:r>
+        <w:t>“JAVA_HOME” met “C:\Program Files\Java\jdk1.7.0_45” (</w:t>
+      </w:r>
+      <w:r>
+        <w:t>versie kan verschillen)</w:t>
+      </w:r>
+    </w:p>
+    <w:p>
+      <w:r>
+        <w:t>Daarna dient er ook een wijziging gedaan te worden aan de “Path” variabele</w:t>
+      </w:r>
+      <w:r>
+        <w:t>, voeg het volgende toe:</w:t>
+      </w:r>
+    </w:p>
+    <w:p>
+      <w:pPr>
+        <w:rPr>
+          <w:lang w:val="en-US"/>
+        </w:rPr>
+      </w:pPr>
+      <w:r>
+        <w:rPr>
+          <w:lang w:val="en-US"/>
+        </w:rPr>
+        <w:t>“;%M2%; C:\Program Files (x86)\Git</w:t>
+      </w:r>
       <w:r>
         <w:rPr>
           <w:lang w:val="en-US"/>
@@ -383,30 +255,8 @@
         <w:rPr>
           <w:lang w:val="en-US"/>
         </w:rPr>
-        <w:t xml:space="preserve"> C:\Program Files (x86)\</w:t>
-      </w:r>
-      <w:proofErr w:type="spellStart"/>
-      <w:r>
-        <w:rPr>
-          <w:lang w:val="en-US"/>
-        </w:rPr>
-        <w:t>Git</w:t>
-      </w:r>
-      <w:proofErr w:type="spellEnd"/>
-      <w:r>
-        <w:rPr>
-          <w:lang w:val="en-US"/>
-        </w:rPr>
-        <w:t>\</w:t>
-      </w:r>
-      <w:proofErr w:type="spellStart"/>
-      <w:r>
-        <w:rPr>
-          <w:lang w:val="en-US"/>
-        </w:rPr>
-        <w:t>cmd</w:t>
-      </w:r>
-      <w:proofErr w:type="spellEnd"/>
+        <w:t xml:space="preserve"> C:\Program Files (x86)\Git\cmd</w:t>
+      </w:r>
       <w:r>
         <w:rPr>
           <w:lang w:val="en-US"/>
@@ -444,119 +294,70 @@
     </w:p>
     <w:p>
       <w:r>
-        <w:t xml:space="preserve">Belangrijk is om de instellingen voor de SQL </w:t>
-      </w:r>
-      <w:proofErr w:type="spellStart"/>
-      <w:r>
-        <w:t>plugin</w:t>
-      </w:r>
-      <w:proofErr w:type="spellEnd"/>
-      <w:r>
-        <w:t xml:space="preserve"> in te stellen voor gebruik. Kopieer settings.xml van de </w:t>
-      </w:r>
-      <w:proofErr w:type="spellStart"/>
-      <w:r>
-        <w:t>maven</w:t>
-      </w:r>
-      <w:proofErr w:type="spellEnd"/>
+        <w:t xml:space="preserve">Belangrijk is om de instellingen voor de SQL plugin in te stellen voor gebruik. Kopieer settings.xml van de maven install directory naar C:\Users \*user*\.m2\ en voeg de volgende code toe </w:t>
+      </w:r>
+      <w:r>
+        <w:t xml:space="preserve">net </w:t>
+      </w:r>
+      <w:r>
+        <w:t>onder &lt;servers&gt;.</w:t>
+      </w:r>
+    </w:p>
+    <w:p>
+      <w:r>
+        <w:t>&lt;server&gt;</w:t>
+      </w:r>
+    </w:p>
+    <w:p>
+      <w:pPr>
+        <w:ind w:firstLine="708"/>
+      </w:pPr>
+      <w:r>
+        <w:t>&lt;id&gt;1&lt;/id&gt;</w:t>
+      </w:r>
+    </w:p>
+    <w:p>
+      <w:pPr>
+        <w:ind w:firstLine="708"/>
+      </w:pPr>
+      <w:r>
+        <w:t>&lt;username&gt;root&lt;/username&gt;</w:t>
+      </w:r>
+    </w:p>
+    <w:p>
+      <w:pPr>
+        <w:ind w:firstLine="708"/>
+      </w:pPr>
+      <w:r>
+        <w:t>&lt;password&gt;vdab&lt;/password&gt;</w:t>
+      </w:r>
+    </w:p>
+    <w:p>
+      <w:r>
+        <w:t xml:space="preserve">&lt;/server&gt; </w:t>
+      </w:r>
+    </w:p>
+    <w:p>
+      <w:r>
+        <w:t xml:space="preserve">Het programma </w:t>
+      </w:r>
+      <w:r>
+        <w:t>maakt gebruik van</w:t>
+      </w:r>
       <w:r>
         <w:t xml:space="preserve"> </w:t>
       </w:r>
-      <w:proofErr w:type="spellStart"/>
-      <w:r>
-        <w:t>install</w:t>
-      </w:r>
-      <w:proofErr w:type="spellEnd"/>
-      <w:r>
-        <w:t xml:space="preserve"> directory naar C:\Users \*user*\.m2\ en voeg de volgende code toe onder &lt;servers&gt;.</w:t>
-      </w:r>
-    </w:p>
-    <w:p>
-      <w:r>
-        <w:t>&lt;server&gt;</w:t>
-      </w:r>
-    </w:p>
-    <w:p>
-      <w:pPr>
-        <w:ind w:firstLine="708"/>
-      </w:pPr>
-      <w:r>
-        <w:t>&lt;</w:t>
-      </w:r>
-      <w:proofErr w:type="spellStart"/>
-      <w:r>
-        <w:t>id</w:t>
-      </w:r>
-      <w:proofErr w:type="spellEnd"/>
-      <w:r>
-        <w:t>&gt;1&lt;/</w:t>
-      </w:r>
-      <w:proofErr w:type="spellStart"/>
-      <w:r>
-        <w:t>id</w:t>
-      </w:r>
-      <w:proofErr w:type="spellEnd"/>
-      <w:r>
-        <w:t>&gt;</w:t>
-      </w:r>
-    </w:p>
-    <w:p>
-      <w:pPr>
-        <w:ind w:firstLine="708"/>
-      </w:pPr>
-      <w:r>
-        <w:t>&lt;username&gt;root&lt;/username&gt;</w:t>
-      </w:r>
-    </w:p>
-    <w:p>
-      <w:pPr>
-        <w:ind w:firstLine="708"/>
-      </w:pPr>
-      <w:r>
-        <w:t>&lt;password&gt;</w:t>
-      </w:r>
-      <w:proofErr w:type="spellStart"/>
-      <w:r>
-        <w:t>vdab</w:t>
-      </w:r>
-      <w:proofErr w:type="spellEnd"/>
-      <w:r>
-        <w:t>&lt;/password&gt;</w:t>
-      </w:r>
-    </w:p>
-    <w:p>
-      <w:r>
-        <w:t xml:space="preserve">&lt;/server&gt; </w:t>
-      </w:r>
-    </w:p>
-    <w:p>
-      <w:r>
-        <w:t xml:space="preserve">Het programma </w:t>
-      </w:r>
-      <w:r>
-        <w:t>maakt gebruik van</w:t>
-      </w:r>
-      <w:r>
-        <w:t xml:space="preserve"> raven, maar kan geopend</w:t>
-      </w:r>
-      <w:r>
-        <w:t xml:space="preserve"> en ge-</w:t>
-      </w:r>
-      <w:proofErr w:type="spellStart"/>
-      <w:r>
-        <w:t>edit</w:t>
-      </w:r>
-      <w:proofErr w:type="spellEnd"/>
-      <w:r>
-        <w:t xml:space="preserve"> worden in </w:t>
-      </w:r>
-      <w:proofErr w:type="spellStart"/>
-      <w:r>
-        <w:t>netbeans</w:t>
-      </w:r>
-      <w:proofErr w:type="spellEnd"/>
-      <w:r>
-        <w:t xml:space="preserve">. </w:t>
+      <w:r>
+        <w:t>m</w:t>
+      </w:r>
+      <w:r>
+        <w:t>aven, maar kan geopend</w:t>
+      </w:r>
+      <w:r>
+        <w:t xml:space="preserve"> en ge-edit</w:t>
+      </w:r>
+      <w:r>
+        <w:t xml:space="preserve"> worden in netbeans. </w:t>
       </w:r>
       <w:r>
         <w:t xml:space="preserve">Ga naar </w:t>
@@ -586,223 +387,90 @@
         <w:t xml:space="preserve"> en navigeer naar de root van de folder waar je met git een project hebt aangemaakt.</w:t>
       </w:r>
       <w:r>
+        <w:t xml:space="preserve"> Builds zullen </w:t>
+      </w:r>
+      <w:r>
+        <w:t xml:space="preserve">automatisch </w:t>
+      </w:r>
+      <w:r>
+        <w:t>met maven gedaan worden, om te runnen rechterklik je pom.xml -&gt; “run maven…” en voer “deploy” in in goals.  Maven kan ook op zich het programma runnen in terminal met “mvn deploy” in de programmafolder.</w:t>
+      </w:r>
+    </w:p>
+    <w:p>
+      <w:r>
+        <w:t>Het programma is bedoeld voor het web, testen doe je met een browser op localhost:8081/JavaMUD  .De server blijft draaien tot het programma gestopt wordt met ctrl+c</w:t>
+      </w:r>
+      <w:r>
+        <w:t xml:space="preserve"> in de terminal</w:t>
+      </w:r>
+      <w:r>
+        <w:t xml:space="preserve"> of “cancel process” in netbeans.</w:t>
+      </w:r>
+    </w:p>
+    <w:p>
+      <w:pPr>
+        <w:pStyle w:val="Kop1"/>
+      </w:pPr>
+      <w:r>
+        <w:t>Notities/waarschuwingen</w:t>
+      </w:r>
+    </w:p>
+    <w:p>
+      <w:pPr>
+        <w:pStyle w:val="Kop2"/>
+      </w:pPr>
+      <w:r>
+        <w:t>Integratie Tomcat server and SQL test DB</w:t>
+      </w:r>
+    </w:p>
+    <w:p>
+      <w:r>
+        <w:t xml:space="preserve">Tomcat is Geïntegreerd met de </w:t>
+      </w:r>
+      <w:r>
+        <w:t>tomcat7-maven-plugin</w:t>
+      </w:r>
+      <w:r>
+        <w:t xml:space="preserve"> waardoor je geen eigen server moet installeren. </w:t>
+      </w:r>
+      <w:r>
+        <w:t>Het alternatief is een eigen tomcat installatie en het .war bestand uit de “target” folder hier manueel deployen.</w:t>
+      </w:r>
+    </w:p>
+    <w:p>
+      <w:r>
+        <w:t>Procedures in het SQL-bestand met testgegevens kunnen niet uitgevoerd worden in SQL zonder bewerking</w:t>
+      </w:r>
+      <w:r>
+        <w:t xml:space="preserve"> van het bestand</w:t>
+      </w:r>
+      <w:r>
+        <w:t xml:space="preserve">. Dit is door het gebruik van de </w:t>
+      </w:r>
+      <w:r>
+        <w:t>sql-maven-plugin</w:t>
+      </w:r>
+      <w:r>
+        <w:t xml:space="preserve"> die enkel algemene SQL accepteert, geen MySQL specifieke commando’s. Een workaround zou zijn om de procedures op te splitsen in meerdere bestanden.</w:t>
+      </w:r>
+      <w:r>
         <w:t xml:space="preserve"> </w:t>
       </w:r>
-      <w:proofErr w:type="spellStart"/>
-      <w:r>
-        <w:t>Builds</w:t>
-      </w:r>
-      <w:proofErr w:type="spellEnd"/>
-      <w:r>
-        <w:t xml:space="preserve"> zullen </w:t>
-      </w:r>
-      <w:r>
-        <w:t xml:space="preserve">automatisch </w:t>
-      </w:r>
-      <w:r>
-        <w:t xml:space="preserve">met </w:t>
-      </w:r>
-      <w:proofErr w:type="spellStart"/>
-      <w:r>
-        <w:t>maven</w:t>
-      </w:r>
-      <w:proofErr w:type="spellEnd"/>
-      <w:r>
-        <w:t xml:space="preserve"> gedaan worden, om te runnen rechterklik je pom.xml -&gt; “run </w:t>
-      </w:r>
-      <w:proofErr w:type="spellStart"/>
-      <w:r>
-        <w:t>maven</w:t>
-      </w:r>
-      <w:proofErr w:type="spellEnd"/>
-      <w:r>
-        <w:t>…” en voer “</w:t>
-      </w:r>
-      <w:proofErr w:type="spellStart"/>
-      <w:r>
-        <w:t>deploy</w:t>
-      </w:r>
-      <w:proofErr w:type="spellEnd"/>
-      <w:r>
-        <w:t xml:space="preserve">” in </w:t>
-      </w:r>
-      <w:proofErr w:type="spellStart"/>
-      <w:r>
-        <w:t>in</w:t>
-      </w:r>
-      <w:proofErr w:type="spellEnd"/>
-      <w:r>
-        <w:t xml:space="preserve"> goals.  </w:t>
-      </w:r>
-      <w:proofErr w:type="spellStart"/>
-      <w:r>
-        <w:t>Maven</w:t>
-      </w:r>
-      <w:proofErr w:type="spellEnd"/>
-      <w:r>
-        <w:t xml:space="preserve"> kan ook op zich het programma runnen in terminal met “</w:t>
-      </w:r>
-      <w:proofErr w:type="spellStart"/>
-      <w:r>
-        <w:t>mvn</w:t>
-      </w:r>
-      <w:proofErr w:type="spellEnd"/>
-      <w:r>
-        <w:t xml:space="preserve"> </w:t>
-      </w:r>
-      <w:proofErr w:type="spellStart"/>
-      <w:r>
-        <w:t>deploy</w:t>
-      </w:r>
-      <w:proofErr w:type="spellEnd"/>
-      <w:r>
-        <w:t>” in de programmafolder.</w:t>
-      </w:r>
-    </w:p>
-    <w:p>
-      <w:r>
-        <w:t>Het programma is bedoeld voor het web, testen doe je met een browser op localhost:8081/</w:t>
-      </w:r>
-      <w:proofErr w:type="spellStart"/>
-      <w:r>
-        <w:t>JavaMUD</w:t>
-      </w:r>
-      <w:proofErr w:type="spellEnd"/>
-      <w:r>
-        <w:t xml:space="preserve">  .De server blijft draaien tot het programma gestopt wordt met </w:t>
-      </w:r>
-      <w:proofErr w:type="spellStart"/>
-      <w:r>
-        <w:t>ctrl+c</w:t>
-      </w:r>
-      <w:proofErr w:type="spellEnd"/>
-      <w:r>
-        <w:t xml:space="preserve"> of “cancel </w:t>
-      </w:r>
-      <w:proofErr w:type="spellStart"/>
-      <w:r>
-        <w:t>process</w:t>
-      </w:r>
-      <w:proofErr w:type="spellEnd"/>
-      <w:r>
-        <w:t xml:space="preserve">” in </w:t>
-      </w:r>
-      <w:proofErr w:type="spellStart"/>
-      <w:r>
-        <w:t>netbeans</w:t>
-      </w:r>
-      <w:proofErr w:type="spellEnd"/>
-      <w:r>
-        <w:t>.</w:t>
-      </w:r>
-    </w:p>
-    <w:p/>
-    <w:p>
-      <w:pPr>
-        <w:pStyle w:val="Kop1"/>
-      </w:pPr>
-      <w:r>
-        <w:t>Notities/waarschuwingen</w:t>
-      </w:r>
     </w:p>
     <w:p>
       <w:pPr>
         <w:pStyle w:val="Kop2"/>
       </w:pPr>
       <w:r>
-        <w:t xml:space="preserve">Integratie </w:t>
-      </w:r>
-      <w:proofErr w:type="spellStart"/>
-      <w:r>
-        <w:t>Tomcat</w:t>
-      </w:r>
-      <w:proofErr w:type="spellEnd"/>
-      <w:r>
-        <w:t xml:space="preserve"> server </w:t>
-      </w:r>
-      <w:proofErr w:type="spellStart"/>
-      <w:r>
-        <w:t>and</w:t>
-      </w:r>
-      <w:proofErr w:type="spellEnd"/>
-      <w:r>
-        <w:t xml:space="preserve"> SQL test DB</w:t>
-      </w:r>
-    </w:p>
-    <w:p>
-      <w:proofErr w:type="spellStart"/>
-      <w:r>
-        <w:t>Tomcat</w:t>
-      </w:r>
-      <w:proofErr w:type="spellEnd"/>
-      <w:r>
-        <w:t xml:space="preserve"> is Geïntegreerd met de </w:t>
-      </w:r>
-      <w:r>
-        <w:t>tomcat7-maven-plugin</w:t>
-      </w:r>
-      <w:r>
-        <w:t xml:space="preserve"> waardoor je geen eigen server moet installeren. </w:t>
-      </w:r>
-      <w:r>
-        <w:t xml:space="preserve">Het alternatief is een eigen </w:t>
-      </w:r>
-      <w:proofErr w:type="spellStart"/>
-      <w:r>
-        <w:t>tomcat</w:t>
-      </w:r>
-      <w:proofErr w:type="spellEnd"/>
-      <w:r>
-        <w:t xml:space="preserve"> installatie en het .war bestand uit de “target” folder hier manueel </w:t>
-      </w:r>
-      <w:proofErr w:type="spellStart"/>
-      <w:r>
-        <w:t>deployen</w:t>
-      </w:r>
-      <w:proofErr w:type="spellEnd"/>
-      <w:r>
-        <w:t>.</w:t>
+        <w:t>Lokatieafbeelding</w:t>
+      </w:r>
+    </w:p>
+    <w:p>
+      <w:r>
+        <w:t>De afbeelding op de pagina locatie vereist dat de omschrijving en de naam van de afbeelding identiek zijn, inclusief hoofdletters.</w:t>
       </w:r>
       <w:bookmarkStart w:id="0" w:name="_GoBack"/>
       <w:bookmarkEnd w:id="0"/>
-    </w:p>
-    <w:p>
-      <w:r>
-        <w:t>Procedures in het SQL-bestand met testgegevens kunnen niet uitgevoerd worden in SQL zonder bewerking</w:t>
-      </w:r>
-      <w:r>
-        <w:t xml:space="preserve"> van het bestand</w:t>
-      </w:r>
-      <w:r>
-        <w:t xml:space="preserve">. Dit is door het gebruik van de </w:t>
-      </w:r>
-      <w:proofErr w:type="spellStart"/>
-      <w:r>
-        <w:t>sql-maven-plugin</w:t>
-      </w:r>
-      <w:proofErr w:type="spellEnd"/>
-      <w:r>
-        <w:t xml:space="preserve"> die enkel algemene SQL accepteert, geen </w:t>
-      </w:r>
-      <w:proofErr w:type="spellStart"/>
-      <w:r>
-        <w:t>MySQL</w:t>
-      </w:r>
-      <w:proofErr w:type="spellEnd"/>
-      <w:r>
-        <w:t xml:space="preserve"> specifieke commando’s. Een </w:t>
-      </w:r>
-      <w:proofErr w:type="spellStart"/>
-      <w:r>
-        <w:t>workaround</w:t>
-      </w:r>
-      <w:proofErr w:type="spellEnd"/>
-      <w:r>
-        <w:t xml:space="preserve"> zou zijn om de procedures op te splitsen in meerdere bestanden.</w:t>
-      </w:r>
-      <w:r>
-        <w:t xml:space="preserve"> </w:t>
-      </w:r>
     </w:p>
     <w:sectPr>
       <w:pgSz w:w="11906" w:h="16838"/>
@@ -812,6 +480,127 @@
     </w:sectPr>
   </w:body>
 </w:document>
+</file>
+
+<file path=word/numbering.xml><?xml version="1.0" encoding="utf-8"?>
+<w:numbering xmlns:wpc="http://schemas.microsoft.com/office/word/2010/wordprocessingCanvas" xmlns:mc="http://schemas.openxmlformats.org/markup-compatibility/2006" xmlns:o="urn:schemas-microsoft-com:office:office" xmlns:r="http://schemas.openxmlformats.org/officeDocument/2006/relationships" xmlns:m="http://schemas.openxmlformats.org/officeDocument/2006/math" xmlns:v="urn:schemas-microsoft-com:vml" xmlns:wp14="http://schemas.microsoft.com/office/word/2010/wordprocessingDrawing" xmlns:wp="http://schemas.openxmlformats.org/drawingml/2006/wordprocessingDrawing" xmlns:w10="urn:schemas-microsoft-com:office:word" xmlns:w="http://schemas.openxmlformats.org/wordprocessingml/2006/main" xmlns:w14="http://schemas.microsoft.com/office/word/2010/wordml" xmlns:wpg="http://schemas.microsoft.com/office/word/2010/wordprocessingGroup" xmlns:wpi="http://schemas.microsoft.com/office/word/2010/wordprocessingInk" xmlns:wne="http://schemas.microsoft.com/office/word/2006/wordml" xmlns:wps="http://schemas.microsoft.com/office/word/2010/wordprocessingShape" mc:Ignorable="w14 wp14">
+  <w:abstractNum w:abstractNumId="0">
+    <w:nsid w:val="09437297"/>
+    <w:multiLevelType w:val="hybridMultilevel"/>
+    <w:tmpl w:val="9F00293A"/>
+    <w:lvl w:ilvl="0" w:tplc="08130001">
+      <w:start w:val="1"/>
+      <w:numFmt w:val="bullet"/>
+      <w:lvlText w:val=""/>
+      <w:lvlJc w:val="left"/>
+      <w:pPr>
+        <w:ind w:left="720" w:hanging="360"/>
+      </w:pPr>
+      <w:rPr>
+        <w:rFonts w:ascii="Symbol" w:hAnsi="Symbol" w:hint="default"/>
+      </w:rPr>
+    </w:lvl>
+    <w:lvl w:ilvl="1" w:tplc="08130003" w:tentative="1">
+      <w:start w:val="1"/>
+      <w:numFmt w:val="bullet"/>
+      <w:lvlText w:val="o"/>
+      <w:lvlJc w:val="left"/>
+      <w:pPr>
+        <w:ind w:left="1440" w:hanging="360"/>
+      </w:pPr>
+      <w:rPr>
+        <w:rFonts w:ascii="Courier New" w:hAnsi="Courier New" w:cs="Courier New" w:hint="default"/>
+      </w:rPr>
+    </w:lvl>
+    <w:lvl w:ilvl="2" w:tplc="08130005" w:tentative="1">
+      <w:start w:val="1"/>
+      <w:numFmt w:val="bullet"/>
+      <w:lvlText w:val=""/>
+      <w:lvlJc w:val="left"/>
+      <w:pPr>
+        <w:ind w:left="2160" w:hanging="360"/>
+      </w:pPr>
+      <w:rPr>
+        <w:rFonts w:ascii="Wingdings" w:hAnsi="Wingdings" w:hint="default"/>
+      </w:rPr>
+    </w:lvl>
+    <w:lvl w:ilvl="3" w:tplc="08130001" w:tentative="1">
+      <w:start w:val="1"/>
+      <w:numFmt w:val="bullet"/>
+      <w:lvlText w:val=""/>
+      <w:lvlJc w:val="left"/>
+      <w:pPr>
+        <w:ind w:left="2880" w:hanging="360"/>
+      </w:pPr>
+      <w:rPr>
+        <w:rFonts w:ascii="Symbol" w:hAnsi="Symbol" w:hint="default"/>
+      </w:rPr>
+    </w:lvl>
+    <w:lvl w:ilvl="4" w:tplc="08130003" w:tentative="1">
+      <w:start w:val="1"/>
+      <w:numFmt w:val="bullet"/>
+      <w:lvlText w:val="o"/>
+      <w:lvlJc w:val="left"/>
+      <w:pPr>
+        <w:ind w:left="3600" w:hanging="360"/>
+      </w:pPr>
+      <w:rPr>
+        <w:rFonts w:ascii="Courier New" w:hAnsi="Courier New" w:cs="Courier New" w:hint="default"/>
+      </w:rPr>
+    </w:lvl>
+    <w:lvl w:ilvl="5" w:tplc="08130005" w:tentative="1">
+      <w:start w:val="1"/>
+      <w:numFmt w:val="bullet"/>
+      <w:lvlText w:val=""/>
+      <w:lvlJc w:val="left"/>
+      <w:pPr>
+        <w:ind w:left="4320" w:hanging="360"/>
+      </w:pPr>
+      <w:rPr>
+        <w:rFonts w:ascii="Wingdings" w:hAnsi="Wingdings" w:hint="default"/>
+      </w:rPr>
+    </w:lvl>
+    <w:lvl w:ilvl="6" w:tplc="08130001" w:tentative="1">
+      <w:start w:val="1"/>
+      <w:numFmt w:val="bullet"/>
+      <w:lvlText w:val=""/>
+      <w:lvlJc w:val="left"/>
+      <w:pPr>
+        <w:ind w:left="5040" w:hanging="360"/>
+      </w:pPr>
+      <w:rPr>
+        <w:rFonts w:ascii="Symbol" w:hAnsi="Symbol" w:hint="default"/>
+      </w:rPr>
+    </w:lvl>
+    <w:lvl w:ilvl="7" w:tplc="08130003" w:tentative="1">
+      <w:start w:val="1"/>
+      <w:numFmt w:val="bullet"/>
+      <w:lvlText w:val="o"/>
+      <w:lvlJc w:val="left"/>
+      <w:pPr>
+        <w:ind w:left="5760" w:hanging="360"/>
+      </w:pPr>
+      <w:rPr>
+        <w:rFonts w:ascii="Courier New" w:hAnsi="Courier New" w:cs="Courier New" w:hint="default"/>
+      </w:rPr>
+    </w:lvl>
+    <w:lvl w:ilvl="8" w:tplc="08130005" w:tentative="1">
+      <w:start w:val="1"/>
+      <w:numFmt w:val="bullet"/>
+      <w:lvlText w:val=""/>
+      <w:lvlJc w:val="left"/>
+      <w:pPr>
+        <w:ind w:left="6480" w:hanging="360"/>
+      </w:pPr>
+      <w:rPr>
+        <w:rFonts w:ascii="Wingdings" w:hAnsi="Wingdings" w:hint="default"/>
+      </w:rPr>
+    </w:lvl>
+  </w:abstractNum>
+  <w:num w:numId="1">
+    <w:abstractNumId w:val="0"/>
+  </w:num>
+</w:numbering>
 </file>
 
 <file path=word/styles.xml><?xml version="1.0" encoding="utf-8"?>
@@ -1090,6 +879,17 @@
       <w:u w:val="single"/>
     </w:rPr>
   </w:style>
+  <w:style w:type="paragraph" w:styleId="Lijstalinea">
+    <w:name w:val="List Paragraph"/>
+    <w:basedOn w:val="Standaard"/>
+    <w:uiPriority w:val="34"/>
+    <w:qFormat/>
+    <w:rsid w:val="00936941"/>
+    <w:pPr>
+      <w:ind w:left="720"/>
+      <w:contextualSpacing/>
+    </w:pPr>
+  </w:style>
 </w:styles>
 </file>
 
@@ -1368,6 +1168,17 @@
       <w:color w:val="0000FF" w:themeColor="hyperlink"/>
       <w:u w:val="single"/>
     </w:rPr>
+  </w:style>
+  <w:style w:type="paragraph" w:styleId="Lijstalinea">
+    <w:name w:val="List Paragraph"/>
+    <w:basedOn w:val="Standaard"/>
+    <w:uiPriority w:val="34"/>
+    <w:qFormat/>
+    <w:rsid w:val="00936941"/>
+    <w:pPr>
+      <w:ind w:left="720"/>
+      <w:contextualSpacing/>
+    </w:pPr>
   </w:style>
 </w:styles>
 </file>

</xml_diff>

<commit_message>
documentatie (note op java debugging)
</commit_message>
<xml_diff>
--- a/Notities.docx
+++ b/Notities.docx
@@ -132,30 +132,33 @@
     </w:p>
     <w:p>
       <w:r>
-        <w:t>Handige hulppagina’s:</w:t>
-      </w:r>
-    </w:p>
-    <w:p>
-      <w:hyperlink r:id="rId11" w:history="1">
-        <w:r>
-          <w:rPr>
-            <w:rStyle w:val="Hyperlink"/>
-          </w:rPr>
-          <w:t>http://byte.kde.org/~zrusin/git/git-cheat-sheet-large.png</w:t>
-        </w:r>
-      </w:hyperlink>
-    </w:p>
-    <w:p>
-      <w:hyperlink r:id="rId12" w:history="1">
-        <w:r>
-          <w:rPr>
-            <w:rStyle w:val="Hyperlink"/>
-          </w:rPr>
-          <w:t>http://rogerdudler.github.io/git-guide/</w:t>
-        </w:r>
-      </w:hyperlink>
-      <w:r>
-        <w:t xml:space="preserve"> (je moet wel uitzoomen, ctrl+ scroll)</w:t>
+        <w:t xml:space="preserve">Een handige pagina om in een tab open te houden is deze cheat sheet met de meeste commando’s in een simpele lijst: </w:t>
+      </w:r>
+      <w:bookmarkStart w:id="0" w:name="_GoBack"/>
+      <w:bookmarkEnd w:id="0"/>
+      <w:r>
+        <w:fldChar w:fldCharType="begin"/>
+      </w:r>
+      <w:r>
+        <w:instrText xml:space="preserve"> HYPERLINK "http://byte.kde.org/~zrusin/git/git-cheat-sheet-large.</w:instrText>
+      </w:r>
+      <w:r>
+        <w:instrText xml:space="preserve">png" </w:instrText>
+      </w:r>
+      <w:r>
+        <w:fldChar w:fldCharType="separate"/>
+      </w:r>
+      <w:r>
+        <w:rPr>
+          <w:rStyle w:val="Hyperlink"/>
+        </w:rPr>
+        <w:t>http://byte.kde.org/~zrusin/git/git-cheat-sheet-large.png</w:t>
+      </w:r>
+      <w:r>
+        <w:rPr>
+          <w:rStyle w:val="Hyperlink"/>
+        </w:rPr>
+        <w:fldChar w:fldCharType="end"/>
       </w:r>
     </w:p>
     <w:p>
@@ -304,12 +307,28 @@
       </w:r>
     </w:p>
     <w:p>
+      <w:pPr>
+        <w:pBdr>
+          <w:top w:val="single" w:sz="4" w:space="1" w:color="auto"/>
+          <w:left w:val="single" w:sz="4" w:space="4" w:color="auto"/>
+          <w:bottom w:val="single" w:sz="4" w:space="1" w:color="auto"/>
+          <w:right w:val="single" w:sz="4" w:space="4" w:color="auto"/>
+        </w:pBdr>
+        <w:spacing w:after="0" w:line="240" w:lineRule="auto"/>
+      </w:pPr>
       <w:r>
         <w:t>&lt;server&gt;</w:t>
       </w:r>
     </w:p>
     <w:p>
       <w:pPr>
+        <w:pBdr>
+          <w:top w:val="single" w:sz="4" w:space="1" w:color="auto"/>
+          <w:left w:val="single" w:sz="4" w:space="4" w:color="auto"/>
+          <w:bottom w:val="single" w:sz="4" w:space="1" w:color="auto"/>
+          <w:right w:val="single" w:sz="4" w:space="4" w:color="auto"/>
+        </w:pBdr>
+        <w:spacing w:after="0" w:line="240" w:lineRule="auto"/>
         <w:ind w:firstLine="708"/>
       </w:pPr>
       <w:r>
@@ -318,6 +337,13 @@
     </w:p>
     <w:p>
       <w:pPr>
+        <w:pBdr>
+          <w:top w:val="single" w:sz="4" w:space="1" w:color="auto"/>
+          <w:left w:val="single" w:sz="4" w:space="4" w:color="auto"/>
+          <w:bottom w:val="single" w:sz="4" w:space="1" w:color="auto"/>
+          <w:right w:val="single" w:sz="4" w:space="4" w:color="auto"/>
+        </w:pBdr>
+        <w:spacing w:after="0" w:line="240" w:lineRule="auto"/>
         <w:ind w:firstLine="708"/>
       </w:pPr>
       <w:r>
@@ -326,6 +352,13 @@
     </w:p>
     <w:p>
       <w:pPr>
+        <w:pBdr>
+          <w:top w:val="single" w:sz="4" w:space="1" w:color="auto"/>
+          <w:left w:val="single" w:sz="4" w:space="4" w:color="auto"/>
+          <w:bottom w:val="single" w:sz="4" w:space="1" w:color="auto"/>
+          <w:right w:val="single" w:sz="4" w:space="4" w:color="auto"/>
+        </w:pBdr>
+        <w:spacing w:after="0" w:line="240" w:lineRule="auto"/>
         <w:ind w:firstLine="708"/>
       </w:pPr>
       <w:r>
@@ -333,6 +366,15 @@
       </w:r>
     </w:p>
     <w:p>
+      <w:pPr>
+        <w:pBdr>
+          <w:top w:val="single" w:sz="4" w:space="1" w:color="auto"/>
+          <w:left w:val="single" w:sz="4" w:space="4" w:color="auto"/>
+          <w:bottom w:val="single" w:sz="4" w:space="1" w:color="auto"/>
+          <w:right w:val="single" w:sz="4" w:space="4" w:color="auto"/>
+        </w:pBdr>
+        <w:spacing w:after="0" w:line="240" w:lineRule="auto"/>
+      </w:pPr>
       <w:r>
         <w:t xml:space="preserve">&lt;/server&gt; </w:t>
       </w:r>
@@ -418,8 +460,14 @@
     <w:p>
       <w:pPr>
         <w:pStyle w:val="Kop2"/>
-      </w:pPr>
-      <w:r>
+        <w:rPr>
+          <w:lang w:val="en-US"/>
+        </w:rPr>
+      </w:pPr>
+      <w:r>
+        <w:rPr>
+          <w:lang w:val="en-US"/>
+        </w:rPr>
         <w:t>Integratie Tomcat server and SQL test DB</w:t>
       </w:r>
     </w:p>
@@ -459,9 +507,244 @@
     </w:p>
     <w:p>
       <w:pPr>
+        <w:rPr>
+          <w:rFonts w:asciiTheme="majorHAnsi" w:eastAsiaTheme="majorEastAsia" w:hAnsiTheme="majorHAnsi" w:cstheme="majorBidi"/>
+          <w:b/>
+          <w:bCs/>
+          <w:color w:val="4F81BD" w:themeColor="accent1"/>
+          <w:sz w:val="26"/>
+          <w:szCs w:val="26"/>
+        </w:rPr>
+      </w:pPr>
+      <w:r>
+        <w:br w:type="page"/>
+      </w:r>
+    </w:p>
+    <w:p>
+      <w:pPr>
         <w:pStyle w:val="Kop2"/>
       </w:pPr>
       <w:r>
+        <w:lastRenderedPageBreak/>
+        <w:t xml:space="preserve">Debugging </w:t>
+      </w:r>
+      <w:r>
+        <w:t>java-code</w:t>
+      </w:r>
+    </w:p>
+    <w:p>
+      <w:r>
+        <w:t>Indien debugging in netbeans nodig is om fouten in de code op te sporen, moet de embedded tomcat server tijdelijk weggehaald worden en de war gedeployed worden op een volledige tomcat installatie.</w:t>
+      </w:r>
+      <w:r>
+        <w:t xml:space="preserve"> Om de embedded server te disablen, comment je deze code:</w:t>
+      </w:r>
+    </w:p>
+    <w:p>
+      <w:pPr>
+        <w:pBdr>
+          <w:top w:val="single" w:sz="4" w:space="1" w:color="auto"/>
+          <w:left w:val="single" w:sz="4" w:space="4" w:color="auto"/>
+          <w:bottom w:val="single" w:sz="4" w:space="1" w:color="auto"/>
+          <w:right w:val="single" w:sz="4" w:space="4" w:color="auto"/>
+        </w:pBdr>
+        <w:spacing w:after="0" w:line="240" w:lineRule="auto"/>
+        <w:rPr>
+          <w:lang w:val="en-US"/>
+        </w:rPr>
+      </w:pPr>
+      <w:r>
+        <w:rPr>
+          <w:lang w:val="en-US"/>
+        </w:rPr>
+        <w:t>&lt;plugin&gt;</w:t>
+      </w:r>
+    </w:p>
+    <w:p>
+      <w:pPr>
+        <w:pBdr>
+          <w:top w:val="single" w:sz="4" w:space="1" w:color="auto"/>
+          <w:left w:val="single" w:sz="4" w:space="4" w:color="auto"/>
+          <w:bottom w:val="single" w:sz="4" w:space="1" w:color="auto"/>
+          <w:right w:val="single" w:sz="4" w:space="4" w:color="auto"/>
+        </w:pBdr>
+        <w:spacing w:after="0" w:line="240" w:lineRule="auto"/>
+        <w:ind w:firstLine="708"/>
+        <w:rPr>
+          <w:lang w:val="en-US"/>
+        </w:rPr>
+      </w:pPr>
+      <w:r>
+        <w:rPr>
+          <w:lang w:val="en-US"/>
+        </w:rPr>
+        <w:t>&lt;groupId&gt;org.apache.tomcat.maven&lt;/groupId&gt;</w:t>
+      </w:r>
+    </w:p>
+    <w:p>
+      <w:pPr>
+        <w:pBdr>
+          <w:top w:val="single" w:sz="4" w:space="1" w:color="auto"/>
+          <w:left w:val="single" w:sz="4" w:space="4" w:color="auto"/>
+          <w:bottom w:val="single" w:sz="4" w:space="1" w:color="auto"/>
+          <w:right w:val="single" w:sz="4" w:space="4" w:color="auto"/>
+        </w:pBdr>
+        <w:spacing w:after="0" w:line="240" w:lineRule="auto"/>
+        <w:rPr>
+          <w:lang w:val="en-US"/>
+        </w:rPr>
+      </w:pPr>
+      <w:r>
+        <w:rPr>
+          <w:lang w:val="en-US"/>
+        </w:rPr>
+        <w:t xml:space="preserve">                </w:t>
+      </w:r>
+      <w:r>
+        <w:rPr>
+          <w:lang w:val="en-US"/>
+        </w:rPr>
+        <w:tab/>
+      </w:r>
+      <w:r>
+        <w:rPr>
+          <w:lang w:val="en-US"/>
+        </w:rPr>
+        <w:t>&lt;artifactId&gt;tomcat7-maven-plugin&lt;/artifactId&gt;</w:t>
+      </w:r>
+    </w:p>
+    <w:p>
+      <w:pPr>
+        <w:pBdr>
+          <w:top w:val="single" w:sz="4" w:space="1" w:color="auto"/>
+          <w:left w:val="single" w:sz="4" w:space="4" w:color="auto"/>
+          <w:bottom w:val="single" w:sz="4" w:space="1" w:color="auto"/>
+          <w:right w:val="single" w:sz="4" w:space="4" w:color="auto"/>
+        </w:pBdr>
+        <w:spacing w:after="0" w:line="240" w:lineRule="auto"/>
+        <w:rPr>
+          <w:lang w:val="en-US"/>
+        </w:rPr>
+      </w:pPr>
+      <w:r>
+        <w:rPr>
+          <w:lang w:val="en-US"/>
+        </w:rPr>
+        <w:tab/>
+      </w:r>
+      <w:r>
+        <w:rPr>
+          <w:lang w:val="en-US"/>
+        </w:rPr>
+        <w:tab/>
+      </w:r>
+      <w:r>
+        <w:rPr>
+          <w:lang w:val="en-US"/>
+        </w:rPr>
+        <w:tab/>
+        <w:t>Etc., tot</w:t>
+      </w:r>
+    </w:p>
+    <w:p>
+      <w:pPr>
+        <w:pBdr>
+          <w:top w:val="single" w:sz="4" w:space="1" w:color="auto"/>
+          <w:left w:val="single" w:sz="4" w:space="4" w:color="auto"/>
+          <w:bottom w:val="single" w:sz="4" w:space="1" w:color="auto"/>
+          <w:right w:val="single" w:sz="4" w:space="4" w:color="auto"/>
+        </w:pBdr>
+        <w:spacing w:after="0" w:line="240" w:lineRule="auto"/>
+        <w:rPr>
+          <w:lang w:val="en-US"/>
+        </w:rPr>
+      </w:pPr>
+      <w:r>
+        <w:rPr>
+          <w:lang w:val="en-US"/>
+        </w:rPr>
+        <w:t xml:space="preserve">                   </w:t>
+      </w:r>
+      <w:r>
+        <w:rPr>
+          <w:lang w:val="en-US"/>
+        </w:rPr>
+        <w:tab/>
+      </w:r>
+      <w:r>
+        <w:rPr>
+          <w:lang w:val="en-US"/>
+        </w:rPr>
+        <w:t xml:space="preserve"> &lt;port&gt;8081&lt;/port&gt;</w:t>
+      </w:r>
+    </w:p>
+    <w:p>
+      <w:pPr>
+        <w:pBdr>
+          <w:top w:val="single" w:sz="4" w:space="1" w:color="auto"/>
+          <w:left w:val="single" w:sz="4" w:space="4" w:color="auto"/>
+          <w:bottom w:val="single" w:sz="4" w:space="1" w:color="auto"/>
+          <w:right w:val="single" w:sz="4" w:space="4" w:color="auto"/>
+        </w:pBdr>
+        <w:spacing w:after="0" w:line="240" w:lineRule="auto"/>
+        <w:rPr>
+          <w:lang w:val="en-US"/>
+        </w:rPr>
+      </w:pPr>
+      <w:r>
+        <w:rPr>
+          <w:lang w:val="en-US"/>
+        </w:rPr>
+        <w:t xml:space="preserve">                </w:t>
+      </w:r>
+      <w:r>
+        <w:rPr>
+          <w:lang w:val="en-US"/>
+        </w:rPr>
+        <w:t xml:space="preserve">&lt;/configuration&gt;           </w:t>
+      </w:r>
+    </w:p>
+    <w:p>
+      <w:pPr>
+        <w:pBdr>
+          <w:top w:val="single" w:sz="4" w:space="1" w:color="auto"/>
+          <w:left w:val="single" w:sz="4" w:space="4" w:color="auto"/>
+          <w:bottom w:val="single" w:sz="4" w:space="1" w:color="auto"/>
+          <w:right w:val="single" w:sz="4" w:space="4" w:color="auto"/>
+        </w:pBdr>
+        <w:spacing w:after="0" w:line="240" w:lineRule="auto"/>
+      </w:pPr>
+      <w:r>
+        <w:rPr>
+          <w:lang w:val="en-US"/>
+        </w:rPr>
+        <w:t xml:space="preserve"> </w:t>
+      </w:r>
+      <w:r>
+        <w:t>&lt;/plugin&gt;</w:t>
+      </w:r>
+    </w:p>
+    <w:p>
+      <w:r>
+        <w:t xml:space="preserve">Tomcat is te vinden op </w:t>
+      </w:r>
+      <w:hyperlink r:id="rId11" w:history="1">
+        <w:r>
+          <w:rPr>
+            <w:rStyle w:val="Hyperlink"/>
+          </w:rPr>
+          <w:t>http://tomcat.apache.org/download-70.cgi</w:t>
+        </w:r>
+      </w:hyperlink>
+      <w:r>
+        <w:t xml:space="preserve"> .</w:t>
+      </w:r>
+    </w:p>
+    <w:p>
+      <w:pPr>
+        <w:pStyle w:val="Kop2"/>
+      </w:pPr>
+      <w:r>
         <w:t>Lokatieafbeelding</w:t>
       </w:r>
     </w:p>
@@ -469,8 +752,6 @@
       <w:r>
         <w:t>De afbeelding op de pagina locatie vereist dat de omschrijving en de naam van de afbeelding identiek zijn, inclusief hoofdletters.</w:t>
       </w:r>
-      <w:bookmarkStart w:id="0" w:name="_GoBack"/>
-      <w:bookmarkEnd w:id="0"/>
     </w:p>
     <w:sectPr>
       <w:pgSz w:w="11906" w:h="16838"/>

</xml_diff>

<commit_message>
documentatie en gedeeltelijke layout adminpagina
</commit_message>
<xml_diff>
--- a/Notities.docx
+++ b/Notities.docx
@@ -14,9 +14,11 @@
       <w:pPr>
         <w:pStyle w:val="Kop2"/>
       </w:pPr>
+      <w:proofErr w:type="spellStart"/>
       <w:r>
         <w:t>Maven</w:t>
       </w:r>
+      <w:proofErr w:type="spellEnd"/>
     </w:p>
     <w:p>
       <w:hyperlink r:id="rId6" w:history="1">
@@ -30,14 +32,35 @@
     </w:p>
     <w:p>
       <w:r>
-        <w:t xml:space="preserve">Versie 3.1.1 is aangeraden. Dowload de binary zip en kopieer de content van de folder die daar in zit naar </w:t>
+        <w:t xml:space="preserve">Versie 3.1.1 is aangeraden. </w:t>
+      </w:r>
+      <w:proofErr w:type="spellStart"/>
+      <w:r>
+        <w:t>Dowload</w:t>
+      </w:r>
+      <w:proofErr w:type="spellEnd"/>
+      <w:r>
+        <w:t xml:space="preserve"> de </w:t>
+      </w:r>
+      <w:proofErr w:type="spellStart"/>
+      <w:r>
+        <w:t>binary</w:t>
+      </w:r>
+      <w:proofErr w:type="spellEnd"/>
+      <w:r>
+        <w:t xml:space="preserve"> zip en kopieer de content van de folder die daar in zit naar </w:t>
       </w:r>
       <w:r>
         <w:t xml:space="preserve">een nieuwe folder </w:t>
       </w:r>
       <w:r>
-        <w:t>C:\Program Files\Maven</w:t>
-      </w:r>
+        <w:t>C:\Program Files\</w:t>
+      </w:r>
+      <w:proofErr w:type="spellStart"/>
+      <w:r>
+        <w:t>Maven</w:t>
+      </w:r>
+      <w:proofErr w:type="spellEnd"/>
       <w:r>
         <w:t xml:space="preserve">. </w:t>
       </w:r>
@@ -46,9 +69,11 @@
       <w:pPr>
         <w:pStyle w:val="Kop2"/>
       </w:pPr>
+      <w:proofErr w:type="spellStart"/>
       <w:r>
         <w:t>MySQL</w:t>
       </w:r>
+      <w:proofErr w:type="spellEnd"/>
     </w:p>
     <w:p>
       <w:hyperlink r:id="rId7" w:history="1">
@@ -62,22 +87,72 @@
     </w:p>
     <w:p>
       <w:r>
-        <w:t>Volg de wizard met de volgende opties: complete install, ‘launch configuration’ R en gebruikersnaam/paswoord zijn “root” en “vdab”.</w:t>
-      </w:r>
-      <w:r>
-        <w:t xml:space="preserve"> Er zijn extra GUI t ools beschikbaar die gebruikt worden in de SQL cursus en die hier mogelijk nuttig zijn</w:t>
-      </w:r>
-      <w:r>
-        <w:t>, zie hiervoor de cursus MySQL pagina 9.</w:t>
+        <w:t xml:space="preserve">Volg de wizard met de volgende opties: complete </w:t>
+      </w:r>
+      <w:proofErr w:type="spellStart"/>
+      <w:r>
+        <w:t>install</w:t>
+      </w:r>
+      <w:proofErr w:type="spellEnd"/>
+      <w:r>
+        <w:t>, ‘</w:t>
+      </w:r>
+      <w:proofErr w:type="spellStart"/>
+      <w:r>
+        <w:t>launch</w:t>
+      </w:r>
+      <w:proofErr w:type="spellEnd"/>
+      <w:r>
+        <w:t xml:space="preserve"> </w:t>
+      </w:r>
+      <w:proofErr w:type="spellStart"/>
+      <w:r>
+        <w:t>configuration</w:t>
+      </w:r>
+      <w:proofErr w:type="spellEnd"/>
+      <w:r>
+        <w:t>’ R en gebruikersnaam/paswoord zijn “root” en “</w:t>
+      </w:r>
+      <w:proofErr w:type="spellStart"/>
+      <w:r>
+        <w:t>vdab</w:t>
+      </w:r>
+      <w:proofErr w:type="spellEnd"/>
+      <w:r>
+        <w:t>”.</w:t>
+      </w:r>
+      <w:r>
+        <w:t xml:space="preserve"> Er zijn extra GUI t </w:t>
+      </w:r>
+      <w:proofErr w:type="spellStart"/>
+      <w:r>
+        <w:t>ools</w:t>
+      </w:r>
+      <w:proofErr w:type="spellEnd"/>
+      <w:r>
+        <w:t xml:space="preserve"> beschikbaar die gebruikt worden in de SQL cursus en die hier mogelijk nuttig zijn</w:t>
+      </w:r>
+      <w:r>
+        <w:t xml:space="preserve">, zie hiervoor de cursus </w:t>
+      </w:r>
+      <w:proofErr w:type="spellStart"/>
+      <w:r>
+        <w:t>MySQL</w:t>
+      </w:r>
+      <w:proofErr w:type="spellEnd"/>
+      <w:r>
+        <w:t xml:space="preserve"> pagina 9.</w:t>
       </w:r>
     </w:p>
     <w:p>
       <w:pPr>
         <w:pStyle w:val="Kop2"/>
       </w:pPr>
+      <w:proofErr w:type="spellStart"/>
       <w:r>
         <w:t>Github</w:t>
       </w:r>
+      <w:proofErr w:type="spellEnd"/>
     </w:p>
     <w:p>
       <w:hyperlink r:id="rId8" w:history="1">
@@ -90,8 +165,13 @@
       </w:hyperlink>
     </w:p>
     <w:p>
-      <w:r>
-        <w:t xml:space="preserve">Github is nodig voor de uitwisseling van veranderingen in de code en alternatief voor een rondgaand USB stickje.  Volg  de gids na registratie voor basic setup, pagina’s 1 en 3: </w:t>
+      <w:proofErr w:type="spellStart"/>
+      <w:r>
+        <w:t>Github</w:t>
+      </w:r>
+      <w:proofErr w:type="spellEnd"/>
+      <w:r>
+        <w:t xml:space="preserve"> is nodig voor de uitwisseling van veranderingen in de code en alternatief voor een rondgaand USB stickje.  Volg  de gids na registratie voor basic setup, pagina’s 1 en 3: </w:t>
       </w:r>
       <w:hyperlink r:id="rId9" w:history="1">
         <w:r>
@@ -102,7 +182,23 @@
         </w:r>
       </w:hyperlink>
       <w:r>
-        <w:t xml:space="preserve"> . Dit laat je toe een masterbranch te maken op basis van de branch die de docent of medecursist beschikbaar maakt.</w:t>
+        <w:t xml:space="preserve"> . Dit laat je toe een </w:t>
+      </w:r>
+      <w:proofErr w:type="spellStart"/>
+      <w:r>
+        <w:t>masterbranch</w:t>
+      </w:r>
+      <w:proofErr w:type="spellEnd"/>
+      <w:r>
+        <w:t xml:space="preserve"> te maken op basis van de </w:t>
+      </w:r>
+      <w:proofErr w:type="spellStart"/>
+      <w:r>
+        <w:t>branch</w:t>
+      </w:r>
+      <w:proofErr w:type="spellEnd"/>
+      <w:r>
+        <w:t xml:space="preserve"> die de docent of medecursist beschikbaar maakt.</w:t>
       </w:r>
       <w:r>
         <w:t xml:space="preserve"> Kies een duidelijke folder op je C schijf om in  te werken.</w:t>
@@ -110,7 +206,31 @@
     </w:p>
     <w:p>
       <w:r>
-        <w:t xml:space="preserve">Korte howto: als je een werkende branch hebt en je wijzigingen wilt opslagen, gebruik je eerst “git commit”, daarna “git push”. </w:t>
+        <w:t xml:space="preserve">Korte </w:t>
+      </w:r>
+      <w:proofErr w:type="spellStart"/>
+      <w:r>
+        <w:t>howto</w:t>
+      </w:r>
+      <w:proofErr w:type="spellEnd"/>
+      <w:r>
+        <w:t xml:space="preserve">: als je een werkende </w:t>
+      </w:r>
+      <w:proofErr w:type="spellStart"/>
+      <w:r>
+        <w:t>branch</w:t>
+      </w:r>
+      <w:proofErr w:type="spellEnd"/>
+      <w:r>
+        <w:t xml:space="preserve"> hebt en je wijzigingen wilt opslagen, gebruik je eerst “git </w:t>
+      </w:r>
+      <w:proofErr w:type="spellStart"/>
+      <w:r>
+        <w:t>commit</w:t>
+      </w:r>
+      <w:proofErr w:type="spellEnd"/>
+      <w:r>
+        <w:t xml:space="preserve">”, daarna “git push”. </w:t>
       </w:r>
       <w:r>
         <w:t xml:space="preserve">Om veranderingen van anderen bij je code in te voegen gebruik je “git pull </w:t>
@@ -161,7 +281,15 @@
         <w:t>Open het</w:t>
       </w:r>
       <w:r>
-        <w:t xml:space="preserve"> startmenu, klik rechts op “computer” en ga naar de “eigenschappen”. In het linkermenu kies je “Geavanceerde instellingen”. Druk op “Omgevingsvariabelen”, hierin voeg je de volgende toe aan systeemvariabelen:</w:t>
+        <w:t xml:space="preserve"> startmenu, klik rechts op “computer” en ga naar de “eigenschappen”. In het </w:t>
+      </w:r>
+      <w:proofErr w:type="spellStart"/>
+      <w:r>
+        <w:t>linkermenu</w:t>
+      </w:r>
+      <w:proofErr w:type="spellEnd"/>
+      <w:r>
+        <w:t xml:space="preserve"> kies je “Geavanceerde instellingen”. Druk op “Omgevingsvariabelen”, hierin voeg je de volgende toe aan systeemvariabelen:</w:t>
       </w:r>
     </w:p>
     <w:p>
@@ -217,7 +345,15 @@
     </w:p>
     <w:p>
       <w:r>
-        <w:t>Daarna dient er ook een wijziging gedaan te worden aan de “Path” variabele</w:t>
+        <w:t>Daarna dient er ook een wijziging gedaan te worden aan de “</w:t>
+      </w:r>
+      <w:proofErr w:type="spellStart"/>
+      <w:r>
+        <w:t>Path</w:t>
+      </w:r>
+      <w:proofErr w:type="spellEnd"/>
+      <w:r>
+        <w:t>” variabele</w:t>
       </w:r>
       <w:r>
         <w:t>, voeg het volgende toe:</w:t>
@@ -233,8 +369,16 @@
         <w:rPr>
           <w:lang w:val="en-US"/>
         </w:rPr>
-        <w:t>“;%M2%; C:\Program Files (x86)\Git</w:t>
-      </w:r>
+        <w:t>“;%M2%; C:\Program Files (x86)\</w:t>
+      </w:r>
+      <w:proofErr w:type="spellStart"/>
+      <w:r>
+        <w:rPr>
+          <w:lang w:val="en-US"/>
+        </w:rPr>
+        <w:t>Git</w:t>
+      </w:r>
+      <w:proofErr w:type="spellEnd"/>
       <w:r>
         <w:rPr>
           <w:lang w:val="en-US"/>
@@ -245,8 +389,30 @@
         <w:rPr>
           <w:lang w:val="en-US"/>
         </w:rPr>
-        <w:t xml:space="preserve"> C:\Program Files (x86)\Git\cmd</w:t>
-      </w:r>
+        <w:t xml:space="preserve"> C:\Program Files (x86)\</w:t>
+      </w:r>
+      <w:proofErr w:type="spellStart"/>
+      <w:r>
+        <w:rPr>
+          <w:lang w:val="en-US"/>
+        </w:rPr>
+        <w:t>Git</w:t>
+      </w:r>
+      <w:proofErr w:type="spellEnd"/>
+      <w:r>
+        <w:rPr>
+          <w:lang w:val="en-US"/>
+        </w:rPr>
+        <w:t>\</w:t>
+      </w:r>
+      <w:proofErr w:type="spellStart"/>
+      <w:r>
+        <w:rPr>
+          <w:lang w:val="en-US"/>
+        </w:rPr>
+        <w:t>cmd</w:t>
+      </w:r>
+      <w:proofErr w:type="spellEnd"/>
       <w:r>
         <w:rPr>
           <w:lang w:val="en-US"/>
@@ -262,13 +428,39 @@
         <w:lastRenderedPageBreak/>
         <w:t xml:space="preserve">Verdere configuratie en </w:t>
       </w:r>
+      <w:proofErr w:type="spellStart"/>
       <w:r>
         <w:t>guidelines</w:t>
       </w:r>
-    </w:p>
-    <w:p>
-      <w:r>
-        <w:t xml:space="preserve">Belangrijk is om de instellingen voor de SQL plugin in te stellen voor gebruik. Kopieer settings.xml van de maven install directory naar C:\Users \*user*\.m2\ en voeg de volgende code toe </w:t>
+      <w:proofErr w:type="spellEnd"/>
+    </w:p>
+    <w:p>
+      <w:r>
+        <w:t xml:space="preserve">Belangrijk is om de instellingen voor de SQL </w:t>
+      </w:r>
+      <w:proofErr w:type="spellStart"/>
+      <w:r>
+        <w:t>plugin</w:t>
+      </w:r>
+      <w:proofErr w:type="spellEnd"/>
+      <w:r>
+        <w:t xml:space="preserve"> in te stellen voor gebruik. Kopieer settings.xml van de </w:t>
+      </w:r>
+      <w:proofErr w:type="spellStart"/>
+      <w:r>
+        <w:t>maven</w:t>
+      </w:r>
+      <w:proofErr w:type="spellEnd"/>
+      <w:r>
+        <w:t xml:space="preserve"> </w:t>
+      </w:r>
+      <w:proofErr w:type="spellStart"/>
+      <w:r>
+        <w:t>install</w:t>
+      </w:r>
+      <w:proofErr w:type="spellEnd"/>
+      <w:r>
+        <w:t xml:space="preserve"> directory naar C:\Users \*user*\.m2\ en voeg de volgende code toe </w:t>
       </w:r>
       <w:r>
         <w:t xml:space="preserve">net </w:t>
@@ -303,7 +495,23 @@
         <w:ind w:firstLine="708"/>
       </w:pPr>
       <w:r>
-        <w:t>&lt;id&gt;1&lt;/id&gt;</w:t>
+        <w:t>&lt;</w:t>
+      </w:r>
+      <w:proofErr w:type="spellStart"/>
+      <w:r>
+        <w:t>id</w:t>
+      </w:r>
+      <w:proofErr w:type="spellEnd"/>
+      <w:r>
+        <w:t>&gt;1&lt;/</w:t>
+      </w:r>
+      <w:proofErr w:type="spellStart"/>
+      <w:r>
+        <w:t>id</w:t>
+      </w:r>
+      <w:proofErr w:type="spellEnd"/>
+      <w:r>
+        <w:t>&gt;</w:t>
       </w:r>
     </w:p>
     <w:p>
@@ -333,7 +541,15 @@
         <w:ind w:firstLine="708"/>
       </w:pPr>
       <w:r>
-        <w:t>&lt;password&gt;vdab&lt;/password&gt;</w:t>
+        <w:t>&lt;password&gt;</w:t>
+      </w:r>
+      <w:proofErr w:type="spellStart"/>
+      <w:r>
+        <w:t>vdab</w:t>
+      </w:r>
+      <w:proofErr w:type="spellEnd"/>
+      <w:r>
+        <w:t>&lt;/password&gt;</w:t>
       </w:r>
     </w:p>
     <w:p>
@@ -360,17 +576,35 @@
       <w:r>
         <w:t xml:space="preserve"> </w:t>
       </w:r>
+      <w:proofErr w:type="spellStart"/>
       <w:r>
         <w:t>m</w:t>
       </w:r>
       <w:r>
-        <w:t>aven, maar kan geopend</w:t>
-      </w:r>
-      <w:r>
-        <w:t xml:space="preserve"> en ge-edit</w:t>
-      </w:r>
-      <w:r>
-        <w:t xml:space="preserve"> worden in netbeans. </w:t>
+        <w:t>aven</w:t>
+      </w:r>
+      <w:proofErr w:type="spellEnd"/>
+      <w:r>
+        <w:t>, maar kan geopend</w:t>
+      </w:r>
+      <w:r>
+        <w:t xml:space="preserve"> en ge-</w:t>
+      </w:r>
+      <w:proofErr w:type="spellStart"/>
+      <w:r>
+        <w:t>edit</w:t>
+      </w:r>
+      <w:proofErr w:type="spellEnd"/>
+      <w:r>
+        <w:t xml:space="preserve"> worden in </w:t>
+      </w:r>
+      <w:proofErr w:type="spellStart"/>
+      <w:r>
+        <w:t>netbeans</w:t>
+      </w:r>
+      <w:proofErr w:type="spellEnd"/>
+      <w:r>
+        <w:t xml:space="preserve">. </w:t>
       </w:r>
       <w:r>
         <w:t xml:space="preserve">Ga naar </w:t>
@@ -400,24 +634,117 @@
         <w:t xml:space="preserve"> en navigeer naar de root van de folder waar je met git een project hebt aangemaakt.</w:t>
       </w:r>
       <w:r>
-        <w:t xml:space="preserve"> Builds zullen </w:t>
+        <w:t xml:space="preserve"> </w:t>
+      </w:r>
+      <w:proofErr w:type="spellStart"/>
+      <w:r>
+        <w:t>Builds</w:t>
+      </w:r>
+      <w:proofErr w:type="spellEnd"/>
+      <w:r>
+        <w:t xml:space="preserve"> zullen </w:t>
       </w:r>
       <w:r>
         <w:t xml:space="preserve">automatisch </w:t>
       </w:r>
       <w:r>
-        <w:t>met maven gedaan worden, om te runnen rechterklik je pom.xml -&gt; “run maven…” en voer “deploy” in in goals.  Maven kan ook op zich het programma runnen in terminal met “mvn deploy” in de programmafolder.</w:t>
-      </w:r>
-    </w:p>
-    <w:p>
-      <w:r>
-        <w:t>Het programma is bedoeld voor het web, testen doe je met een browser op localhost:8081/JavaMUD  .De server blijft draaien tot het programma gestopt wordt met ctrl+c</w:t>
-      </w:r>
+        <w:t xml:space="preserve">met </w:t>
+      </w:r>
+      <w:proofErr w:type="spellStart"/>
+      <w:r>
+        <w:t>maven</w:t>
+      </w:r>
+      <w:proofErr w:type="spellEnd"/>
+      <w:r>
+        <w:t xml:space="preserve"> gedaan worden, om te runnen rechterklik je pom.xml -&gt; “run </w:t>
+      </w:r>
+      <w:proofErr w:type="spellStart"/>
+      <w:r>
+        <w:t>maven</w:t>
+      </w:r>
+      <w:proofErr w:type="spellEnd"/>
+      <w:r>
+        <w:t>…” en voer “</w:t>
+      </w:r>
+      <w:proofErr w:type="spellStart"/>
+      <w:r>
+        <w:t>deploy</w:t>
+      </w:r>
+      <w:proofErr w:type="spellEnd"/>
+      <w:r>
+        <w:t xml:space="preserve">” in </w:t>
+      </w:r>
+      <w:proofErr w:type="spellStart"/>
+      <w:r>
+        <w:t>in</w:t>
+      </w:r>
+      <w:proofErr w:type="spellEnd"/>
+      <w:r>
+        <w:t xml:space="preserve"> goals.  </w:t>
+      </w:r>
+      <w:proofErr w:type="spellStart"/>
+      <w:r>
+        <w:t>Maven</w:t>
+      </w:r>
+      <w:proofErr w:type="spellEnd"/>
+      <w:r>
+        <w:t xml:space="preserve"> kan ook op zich het programma runnen in terminal met “</w:t>
+      </w:r>
+      <w:proofErr w:type="spellStart"/>
+      <w:r>
+        <w:t>mvn</w:t>
+      </w:r>
+      <w:proofErr w:type="spellEnd"/>
+      <w:r>
+        <w:t xml:space="preserve"> </w:t>
+      </w:r>
+      <w:proofErr w:type="spellStart"/>
+      <w:r>
+        <w:t>deploy</w:t>
+      </w:r>
+      <w:proofErr w:type="spellEnd"/>
+      <w:r>
+        <w:t>” in de programmafolder.</w:t>
+      </w:r>
+    </w:p>
+    <w:p>
+      <w:r>
+        <w:t>Het programma is bedoeld voor het web, testen doe je met een browser op localhost:8081/</w:t>
+      </w:r>
+      <w:proofErr w:type="spellStart"/>
+      <w:r>
+        <w:t>JavaMUD</w:t>
+      </w:r>
+      <w:proofErr w:type="spellEnd"/>
+      <w:r>
+        <w:t xml:space="preserve">  .De server blijft draaien tot het programma gestopt wordt met </w:t>
+      </w:r>
+      <w:proofErr w:type="spellStart"/>
+      <w:r>
+        <w:t>ctrl+c</w:t>
+      </w:r>
+      <w:proofErr w:type="spellEnd"/>
       <w:r>
         <w:t xml:space="preserve"> in de terminal</w:t>
       </w:r>
       <w:r>
-        <w:t xml:space="preserve"> of “cancel process” in netbeans.</w:t>
+        <w:t xml:space="preserve"> of “cancel </w:t>
+      </w:r>
+      <w:proofErr w:type="spellStart"/>
+      <w:r>
+        <w:t>process</w:t>
+      </w:r>
+      <w:proofErr w:type="spellEnd"/>
+      <w:r>
+        <w:t xml:space="preserve">” in </w:t>
+      </w:r>
+      <w:proofErr w:type="spellStart"/>
+      <w:r>
+        <w:t>netbeans</w:t>
+      </w:r>
+      <w:proofErr w:type="spellEnd"/>
+      <w:r>
+        <w:t>.</w:t>
       </w:r>
     </w:p>
     <w:p>
@@ -425,10 +752,26 @@
         <w:t>Zorg ervoor dat je veel gebruikt maakt van</w:t>
       </w:r>
       <w:r>
-        <w:t xml:space="preserve"> git: wanneer je een wijziging doorvoert met een stabiel resultaat (crasht niet), doe een commit en geregeld ook een push</w:t>
-      </w:r>
-      <w:r>
-        <w:t xml:space="preserve">. Hou  de netwerpagina van je project in het oog, en doe een pull als je ziet dat anderen een aantal versies verder staan. Dit zorgt ervoor dat je een </w:t>
+        <w:t xml:space="preserve"> git: wanneer je een wijziging doorvoert met een stabiel resultaat (crasht niet), doe een </w:t>
+      </w:r>
+      <w:proofErr w:type="spellStart"/>
+      <w:r>
+        <w:t>commit</w:t>
+      </w:r>
+      <w:proofErr w:type="spellEnd"/>
+      <w:r>
+        <w:t xml:space="preserve"> en geregeld ook een push</w:t>
+      </w:r>
+      <w:r>
+        <w:t xml:space="preserve">. Hou  de </w:t>
+      </w:r>
+      <w:proofErr w:type="spellStart"/>
+      <w:r>
+        <w:t>netwerpagina</w:t>
+      </w:r>
+      <w:proofErr w:type="spellEnd"/>
+      <w:r>
+        <w:t xml:space="preserve"> van je project in het oog, en doe een pull als je ziet dat anderen een aantal versies verder staan. Dit zorgt ervoor dat je een </w:t>
       </w:r>
       <w:r>
         <w:t>gedeelde basis hebt en geen conflicten dubbel moet oplosse</w:t>
@@ -467,12 +810,33 @@
         <w:pStyle w:val="Kop2"/>
       </w:pPr>
       <w:r>
-        <w:t>Integratie Tomcat server and SQL test DB</w:t>
-      </w:r>
-    </w:p>
-    <w:p>
-      <w:r>
-        <w:t xml:space="preserve">Tomcat is Geïntegreerd met de </w:t>
+        <w:t xml:space="preserve">Integratie </w:t>
+      </w:r>
+      <w:proofErr w:type="spellStart"/>
+      <w:r>
+        <w:t>Tomcat</w:t>
+      </w:r>
+      <w:proofErr w:type="spellEnd"/>
+      <w:r>
+        <w:t xml:space="preserve"> server </w:t>
+      </w:r>
+      <w:proofErr w:type="spellStart"/>
+      <w:r>
+        <w:t>and</w:t>
+      </w:r>
+      <w:proofErr w:type="spellEnd"/>
+      <w:r>
+        <w:t xml:space="preserve"> SQL test DB</w:t>
+      </w:r>
+    </w:p>
+    <w:p>
+      <w:proofErr w:type="spellStart"/>
+      <w:r>
+        <w:t>Tomcat</w:t>
+      </w:r>
+      <w:proofErr w:type="spellEnd"/>
+      <w:r>
+        <w:t xml:space="preserve"> is Geïntegreerd met de </w:t>
       </w:r>
       <w:r>
         <w:t>tomcat7-maven-plugin</w:t>
@@ -481,7 +845,23 @@
         <w:t xml:space="preserve"> waardoor je geen eigen server moet installeren. </w:t>
       </w:r>
       <w:r>
-        <w:t>Het alternatief is een eigen tomcat installatie en het .war bestand uit de “target” folder hier manueel deployen.</w:t>
+        <w:t xml:space="preserve">Het alternatief is een eigen </w:t>
+      </w:r>
+      <w:proofErr w:type="spellStart"/>
+      <w:r>
+        <w:t>tomcat</w:t>
+      </w:r>
+      <w:proofErr w:type="spellEnd"/>
+      <w:r>
+        <w:t xml:space="preserve"> installatie en het .war bestand uit de “target” folder hier manueel </w:t>
+      </w:r>
+      <w:proofErr w:type="spellStart"/>
+      <w:r>
+        <w:t>deployen</w:t>
+      </w:r>
+      <w:proofErr w:type="spellEnd"/>
+      <w:r>
+        <w:t>.</w:t>
       </w:r>
     </w:p>
     <w:p>
@@ -494,11 +874,29 @@
       <w:r>
         <w:t xml:space="preserve">. Dit is door het gebruik van de </w:t>
       </w:r>
+      <w:proofErr w:type="spellStart"/>
       <w:r>
         <w:t>sql-maven-plugin</w:t>
       </w:r>
-      <w:r>
-        <w:t xml:space="preserve"> die enkel algemene SQL accepteert, geen MySQL specifieke commando’s. Een workaround zou zijn om de procedures op te splitsen in meerdere bestanden.</w:t>
+      <w:proofErr w:type="spellEnd"/>
+      <w:r>
+        <w:t xml:space="preserve"> die enkel algemene SQL accepteert, geen </w:t>
+      </w:r>
+      <w:proofErr w:type="spellStart"/>
+      <w:r>
+        <w:t>MySQL</w:t>
+      </w:r>
+      <w:proofErr w:type="spellEnd"/>
+      <w:r>
+        <w:t xml:space="preserve"> specifieke commando’s. Een </w:t>
+      </w:r>
+      <w:proofErr w:type="spellStart"/>
+      <w:r>
+        <w:t>workaround</w:t>
+      </w:r>
+      <w:proofErr w:type="spellEnd"/>
+      <w:r>
+        <w:t xml:space="preserve"> zou zijn om de procedures op te splitsen in meerdere bestanden.</w:t>
       </w:r>
       <w:r>
         <w:t xml:space="preserve"> </w:t>
@@ -511,16 +909,99 @@
       <w:r>
         <w:t xml:space="preserve">Debugging </w:t>
       </w:r>
-      <w:r>
-        <w:t>java-code</w:t>
-      </w:r>
-    </w:p>
-    <w:p>
-      <w:r>
-        <w:t>Indien debugging in netbeans nodig is om fouten in de code op te sporen, moet de embedded tomcat server tijdelijk weggehaald worden en de war gedeployed worden op een volledige tomcat installatie.</w:t>
-      </w:r>
-      <w:r>
-        <w:t xml:space="preserve"> Om de embedded server te disablen, comment je deze code:</w:t>
+      <w:proofErr w:type="spellStart"/>
+      <w:r>
+        <w:t>java</w:t>
+      </w:r>
+      <w:proofErr w:type="spellEnd"/>
+      <w:r>
+        <w:t>-code</w:t>
+      </w:r>
+    </w:p>
+    <w:p>
+      <w:r>
+        <w:t xml:space="preserve">Indien </w:t>
+      </w:r>
+      <w:proofErr w:type="spellStart"/>
+      <w:r>
+        <w:t>debugging</w:t>
+      </w:r>
+      <w:proofErr w:type="spellEnd"/>
+      <w:r>
+        <w:t xml:space="preserve"> in </w:t>
+      </w:r>
+      <w:proofErr w:type="spellStart"/>
+      <w:r>
+        <w:t>netbeans</w:t>
+      </w:r>
+      <w:proofErr w:type="spellEnd"/>
+      <w:r>
+        <w:t xml:space="preserve"> nodig is om fouten in de code op te sporen, moet de </w:t>
+      </w:r>
+      <w:proofErr w:type="spellStart"/>
+      <w:r>
+        <w:t>embedded</w:t>
+      </w:r>
+      <w:proofErr w:type="spellEnd"/>
+      <w:r>
+        <w:t xml:space="preserve"> </w:t>
+      </w:r>
+      <w:proofErr w:type="spellStart"/>
+      <w:r>
+        <w:t>tomcat</w:t>
+      </w:r>
+      <w:proofErr w:type="spellEnd"/>
+      <w:r>
+        <w:t xml:space="preserve"> server tijdelijk weggehaald worden en de war </w:t>
+      </w:r>
+      <w:proofErr w:type="spellStart"/>
+      <w:r>
+        <w:t>gedeployed</w:t>
+      </w:r>
+      <w:proofErr w:type="spellEnd"/>
+      <w:r>
+        <w:t xml:space="preserve"> worden op een volledige </w:t>
+      </w:r>
+      <w:proofErr w:type="spellStart"/>
+      <w:r>
+        <w:t>tomcat</w:t>
+      </w:r>
+      <w:proofErr w:type="spellEnd"/>
+      <w:r>
+        <w:t xml:space="preserve"> installatie.</w:t>
+      </w:r>
+      <w:r>
+        <w:t xml:space="preserve"> Om de </w:t>
+      </w:r>
+      <w:proofErr w:type="spellStart"/>
+      <w:r>
+        <w:t>embedded</w:t>
+      </w:r>
+      <w:proofErr w:type="spellEnd"/>
+      <w:r>
+        <w:t xml:space="preserve"> server te </w:t>
+      </w:r>
+      <w:proofErr w:type="spellStart"/>
+      <w:r>
+        <w:t>disablen</w:t>
+      </w:r>
+      <w:proofErr w:type="spellEnd"/>
+      <w:r>
+        <w:t xml:space="preserve">, </w:t>
+      </w:r>
+      <w:proofErr w:type="spellStart"/>
+      <w:r>
+        <w:t>comment</w:t>
+      </w:r>
+      <w:proofErr w:type="spellEnd"/>
+      <w:r>
+        <w:t xml:space="preserve"> je deze code</w:t>
+      </w:r>
+      <w:r>
+        <w:t xml:space="preserve"> in je pom.xml</w:t>
+      </w:r>
+      <w:r>
+        <w:t>:</w:t>
       </w:r>
     </w:p>
     <w:p>
@@ -540,7 +1021,49 @@
         <w:rPr>
           <w:lang w:val="en-US"/>
         </w:rPr>
-        <w:t>&lt;groupId&gt;org.apache.tomcat.maven&lt;/groupId&gt;</w:t>
+        <w:t>&lt;</w:t>
+      </w:r>
+      <w:proofErr w:type="spellStart"/>
+      <w:r>
+        <w:rPr>
+          <w:lang w:val="en-US"/>
+        </w:rPr>
+        <w:t>groupId</w:t>
+      </w:r>
+      <w:proofErr w:type="spellEnd"/>
+      <w:r>
+        <w:rPr>
+          <w:lang w:val="en-US"/>
+        </w:rPr>
+        <w:t>&gt;</w:t>
+      </w:r>
+      <w:proofErr w:type="spellStart"/>
+      <w:r>
+        <w:rPr>
+          <w:lang w:val="en-US"/>
+        </w:rPr>
+        <w:t>org.apache.tomcat.maven</w:t>
+      </w:r>
+      <w:proofErr w:type="spellEnd"/>
+      <w:r>
+        <w:rPr>
+          <w:lang w:val="en-US"/>
+        </w:rPr>
+        <w:t>&lt;/</w:t>
+      </w:r>
+      <w:proofErr w:type="spellStart"/>
+      <w:r>
+        <w:rPr>
+          <w:lang w:val="en-US"/>
+        </w:rPr>
+        <w:t>groupId</w:t>
+      </w:r>
+      <w:proofErr w:type="spellEnd"/>
+      <w:r>
+        <w:rPr>
+          <w:lang w:val="en-US"/>
+        </w:rPr>
+        <w:t>&gt;</w:t>
       </w:r>
     </w:p>
     <w:p>
@@ -561,7 +1084,35 @@
         <w:rPr>
           <w:lang w:val="en-US"/>
         </w:rPr>
-        <w:t>&lt;artifactId&gt;tomcat7-maven-plugin&lt;/artifactId&gt;</w:t>
+        <w:t>&lt;</w:t>
+      </w:r>
+      <w:proofErr w:type="spellStart"/>
+      <w:r>
+        <w:rPr>
+          <w:lang w:val="en-US"/>
+        </w:rPr>
+        <w:t>artifactId</w:t>
+      </w:r>
+      <w:proofErr w:type="spellEnd"/>
+      <w:r>
+        <w:rPr>
+          <w:lang w:val="en-US"/>
+        </w:rPr>
+        <w:t>&gt;tomcat7-maven-plugin&lt;/</w:t>
+      </w:r>
+      <w:proofErr w:type="spellStart"/>
+      <w:r>
+        <w:rPr>
+          <w:lang w:val="en-US"/>
+        </w:rPr>
+        <w:t>artifactId</w:t>
+      </w:r>
+      <w:proofErr w:type="spellEnd"/>
+      <w:r>
+        <w:rPr>
+          <w:lang w:val="en-US"/>
+        </w:rPr>
+        <w:t>&gt;</w:t>
       </w:r>
     </w:p>
     <w:p>
@@ -926,15 +1477,17 @@
         </w:pBdr>
         <w:spacing w:after="0" w:line="240" w:lineRule="auto"/>
         <w:ind w:firstLine="708"/>
-        <w:rPr>
-          <w:lang w:val="en-US"/>
-        </w:rPr>
-      </w:pPr>
-      <w:r>
-        <w:rPr>
-          <w:lang w:val="en-US"/>
-        </w:rPr>
-        <w:t xml:space="preserve">&lt;/configuration&gt;           </w:t>
+      </w:pPr>
+      <w:r>
+        <w:t>&lt;/</w:t>
+      </w:r>
+      <w:proofErr w:type="spellStart"/>
+      <w:r>
+        <w:t>configuration</w:t>
+      </w:r>
+      <w:proofErr w:type="spellEnd"/>
+      <w:r>
+        <w:t xml:space="preserve">&gt;           </w:t>
       </w:r>
     </w:p>
     <w:p>
@@ -946,83 +1499,170 @@
           <w:right w:val="single" w:sz="4" w:space="4" w:color="auto"/>
         </w:pBdr>
         <w:spacing w:after="0" w:line="240" w:lineRule="auto"/>
-        <w:rPr>
-          <w:lang w:val="en-US"/>
-        </w:rPr>
-      </w:pPr>
-      <w:r>
-        <w:rPr>
-          <w:lang w:val="en-US"/>
-        </w:rPr>
-        <w:t>&lt;/plugin&gt;</w:t>
-      </w:r>
-    </w:p>
-    <w:p>
-      <w:r>
-        <w:rPr>
-          <w:lang w:val="en-US"/>
-        </w:rPr>
-        <w:t xml:space="preserve">Tomcat is te vinden op </w:t>
+      </w:pPr>
+      <w:r>
+        <w:t>&lt;/</w:t>
+      </w:r>
+      <w:proofErr w:type="spellStart"/>
+      <w:r>
+        <w:t>plugin</w:t>
+      </w:r>
+      <w:proofErr w:type="spellEnd"/>
+      <w:r>
+        <w:t>&gt;</w:t>
+      </w:r>
+    </w:p>
+    <w:p>
+      <w:proofErr w:type="spellStart"/>
+      <w:r>
+        <w:t>Tomcat</w:t>
+      </w:r>
+      <w:proofErr w:type="spellEnd"/>
+      <w:r>
+        <w:t xml:space="preserve"> is te vinden op </w:t>
       </w:r>
       <w:hyperlink r:id="rId12" w:history="1">
         <w:r>
           <w:rPr>
             <w:rStyle w:val="Hyperlink"/>
-            <w:lang w:val="en-US"/>
           </w:rPr>
           <w:t>http://tomcat.apache.org/download-70.cgi</w:t>
         </w:r>
       </w:hyperlink>
       <w:r>
-        <w:rPr>
-          <w:lang w:val="en-US"/>
-        </w:rPr>
         <w:t xml:space="preserve"> .</w:t>
       </w:r>
       <w:r>
-        <w:rPr>
-          <w:lang w:val="en-US"/>
-        </w:rPr>
         <w:t xml:space="preserve"> De s</w:t>
       </w:r>
       <w:r>
-        <w:t xml:space="preserve">erver zal na installatie draaien als een service, en automatisch starten bij boot. De snelste manier om een site te deployen is om de .war uit de src\target van je project te kopiëren naar </w:t>
-      </w:r>
-      <w:r>
-        <w:t>C:\Program Files\Tomcat\webapps</w:t>
-      </w:r>
-      <w:r>
-        <w:t xml:space="preserve"> .</w:t>
-      </w:r>
-      <w:r>
-        <w:t xml:space="preserve"> Dit bestand wordt enkel aangemaakt als deze bovenstaa</w:t>
-      </w:r>
-      <w:r>
-        <w:t>nde code in comments staat.</w:t>
+        <w:t xml:space="preserve">erver zal na installatie draaien als een service, en automatisch starten bij boot. De snelste manier om een site te </w:t>
+      </w:r>
+      <w:proofErr w:type="spellStart"/>
+      <w:r>
+        <w:t>deployen</w:t>
+      </w:r>
+      <w:proofErr w:type="spellEnd"/>
+      <w:r>
+        <w:t xml:space="preserve"> is om</w:t>
+      </w:r>
+      <w:r>
+        <w:t xml:space="preserve"> na de </w:t>
+      </w:r>
+      <w:proofErr w:type="spellStart"/>
+      <w:r>
+        <w:t>build</w:t>
+      </w:r>
+      <w:proofErr w:type="spellEnd"/>
+      <w:r>
+        <w:t xml:space="preserve"> </w:t>
+      </w:r>
+      <w:proofErr w:type="spellStart"/>
+      <w:r>
+        <w:t>de</w:t>
+      </w:r>
+      <w:proofErr w:type="spellEnd"/>
+      <w:r>
+        <w:t xml:space="preserve"> .war uit de </w:t>
+      </w:r>
+      <w:proofErr w:type="spellStart"/>
+      <w:r>
+        <w:t>src</w:t>
+      </w:r>
+      <w:proofErr w:type="spellEnd"/>
+      <w:r>
+        <w:t xml:space="preserve">\target van je project te kopiëren naar </w:t>
+      </w:r>
+      <w:r>
+        <w:t xml:space="preserve">C:\Program </w:t>
+      </w:r>
+      <w:r>
+        <w:t>Fi</w:t>
       </w:r>
       <w:bookmarkStart w:id="0" w:name="_GoBack"/>
       <w:bookmarkEnd w:id="0"/>
+      <w:r>
+        <w:t>les\</w:t>
+      </w:r>
+      <w:proofErr w:type="spellStart"/>
+      <w:r>
+        <w:t>Tomcat</w:t>
+      </w:r>
+      <w:proofErr w:type="spellEnd"/>
+      <w:r>
+        <w:t>\</w:t>
+      </w:r>
+      <w:proofErr w:type="spellStart"/>
+      <w:r>
+        <w:t>webapps</w:t>
+      </w:r>
+      <w:proofErr w:type="spellEnd"/>
+      <w:r>
+        <w:t xml:space="preserve"> .</w:t>
+      </w:r>
     </w:p>
     <w:p>
       <w:pPr>
         <w:pStyle w:val="Kop2"/>
       </w:pPr>
+      <w:proofErr w:type="spellStart"/>
       <w:r>
         <w:t>Lokatieafbeelding</w:t>
       </w:r>
+      <w:proofErr w:type="spellEnd"/>
     </w:p>
     <w:p>
       <w:r>
         <w:t>De afbeelding op de pagina locatie vereist dat de omschrijving en de naam van de afbeelding identi</w:t>
       </w:r>
       <w:r>
-        <w:t>ek zijn, inclusief hoofdletters. Een afbeelding van bv. een locatie met omschrijving “Zolder” is s</w:t>
-      </w:r>
-      <w:r>
-        <w:t>rc\main\webapp\images</w:t>
-      </w:r>
-      <w:r>
-        <w:t>\Zolder.jpge, metde dimensies 422x317 pixels.</w:t>
+        <w:t xml:space="preserve">ek zijn, inclusief hoofdletters. Een afbeelding van bv. een locatie met omschrijving “Zolder” is </w:t>
+      </w:r>
+      <w:proofErr w:type="spellStart"/>
+      <w:r>
+        <w:t>s</w:t>
+      </w:r>
+      <w:r>
+        <w:t>rc</w:t>
+      </w:r>
+      <w:proofErr w:type="spellEnd"/>
+      <w:r>
+        <w:t>\</w:t>
+      </w:r>
+      <w:proofErr w:type="spellStart"/>
+      <w:r>
+        <w:t>main</w:t>
+      </w:r>
+      <w:proofErr w:type="spellEnd"/>
+      <w:r>
+        <w:t>\</w:t>
+      </w:r>
+      <w:proofErr w:type="spellStart"/>
+      <w:r>
+        <w:t>webapp</w:t>
+      </w:r>
+      <w:proofErr w:type="spellEnd"/>
+      <w:r>
+        <w:t>\images</w:t>
+      </w:r>
+      <w:r>
+        <w:t>\</w:t>
+      </w:r>
+      <w:proofErr w:type="spellStart"/>
+      <w:r>
+        <w:t>Zolder.jpge</w:t>
+      </w:r>
+      <w:proofErr w:type="spellEnd"/>
+      <w:r>
+        <w:t xml:space="preserve">, </w:t>
+      </w:r>
+      <w:proofErr w:type="spellStart"/>
+      <w:r>
+        <w:t>metde</w:t>
+      </w:r>
+      <w:proofErr w:type="spellEnd"/>
+      <w:r>
+        <w:t xml:space="preserve"> dimensies 422x317 pixels.</w:t>
       </w:r>
     </w:p>
     <w:sectPr>

</xml_diff>